<commit_message>
Add analytics e planilha
</commit_message>
<xml_diff>
--- a/Caracteristica do projeto.docx
+++ b/Caracteristica do projeto.docx
@@ -1,6 +1,6 @@
 
 <file path=word/document.xml><?xml version="1.0" encoding="utf-8"?>
-<w:document xmlns:wpc="http://schemas.microsoft.com/office/word/2010/wordprocessingCanvas" xmlns:cx="http://schemas.microsoft.com/office/drawing/2014/chartex" xmlns:cx1="http://schemas.microsoft.com/office/drawing/2015/9/8/chartex" xmlns:cx2="http://schemas.microsoft.com/office/drawing/2015/10/21/chartex" xmlns:cx3="http://schemas.microsoft.com/office/drawing/2016/5/9/chartex" xmlns:cx4="http://schemas.microsoft.com/office/drawing/2016/5/10/chartex" xmlns:cx5="http://schemas.microsoft.com/office/drawing/2016/5/11/chartex" xmlns:cx6="http://schemas.microsoft.com/office/drawing/2016/5/12/chartex" xmlns:cx7="http://schemas.microsoft.com/office/drawing/2016/5/13/chartex" xmlns:cx8="http://schemas.microsoft.com/office/drawing/2016/5/14/chartex" xmlns:mc="http://schemas.openxmlformats.org/markup-compatibility/2006" xmlns:aink="http://schemas.microsoft.com/office/drawing/2016/ink" xmlns:am3d="http://schemas.microsoft.com/office/drawing/2017/model3d" xmlns:o="urn:schemas-microsoft-com:office:office" xmlns:r="http://schemas.openxmlformats.org/officeDocument/2006/relationships" xmlns:m="http://schemas.openxmlformats.org/officeDocument/2006/math" xmlns:v="urn:schemas-microsoft-com:vml" xmlns:wp14="http://schemas.microsoft.com/office/word/2010/wordprocessingDrawing" xmlns:wp="http://schemas.openxmlformats.org/drawingml/2006/wordprocessingDrawing" xmlns:w10="urn:schemas-microsoft-com:office:word" xmlns:w="http://schemas.openxmlformats.org/wordprocessingml/2006/main" xmlns:w14="http://schemas.microsoft.com/office/word/2010/wordml" xmlns:w15="http://schemas.microsoft.com/office/word/2012/wordml" xmlns:w16cex="http://schemas.microsoft.com/office/word/2018/wordml/cex" xmlns:w16cid="http://schemas.microsoft.com/office/word/2016/wordml/cid" xmlns:w16="http://schemas.microsoft.com/office/word/2018/wordml" xmlns:w16se="http://schemas.microsoft.com/office/word/2015/wordml/symex" xmlns:wpg="http://schemas.microsoft.com/office/word/2010/wordprocessingGroup" xmlns:wpi="http://schemas.microsoft.com/office/word/2010/wordprocessingInk" xmlns:wne="http://schemas.microsoft.com/office/word/2006/wordml" xmlns:wps="http://schemas.microsoft.com/office/word/2010/wordprocessingShape" mc:Ignorable="w14 w15 w16se w16cid w16 w16cex wp14">
+<w:document xmlns:wpc="http://schemas.microsoft.com/office/word/2010/wordprocessingCanvas" xmlns:cx="http://schemas.microsoft.com/office/drawing/2014/chartex" xmlns:cx1="http://schemas.microsoft.com/office/drawing/2015/9/8/chartex" xmlns:cx2="http://schemas.microsoft.com/office/drawing/2015/10/21/chartex" xmlns:cx3="http://schemas.microsoft.com/office/drawing/2016/5/9/chartex" xmlns:cx4="http://schemas.microsoft.com/office/drawing/2016/5/10/chartex" xmlns:cx5="http://schemas.microsoft.com/office/drawing/2016/5/11/chartex" xmlns:cx6="http://schemas.microsoft.com/office/drawing/2016/5/12/chartex" xmlns:cx7="http://schemas.microsoft.com/office/drawing/2016/5/13/chartex" xmlns:cx8="http://schemas.microsoft.com/office/drawing/2016/5/14/chartex" xmlns:mc="http://schemas.openxmlformats.org/markup-compatibility/2006" xmlns:aink="http://schemas.microsoft.com/office/drawing/2016/ink" xmlns:am3d="http://schemas.microsoft.com/office/drawing/2017/model3d" xmlns:o="urn:schemas-microsoft-com:office:office" xmlns:r="http://schemas.openxmlformats.org/officeDocument/2006/relationships" xmlns:m="http://schemas.openxmlformats.org/officeDocument/2006/math" xmlns:v="urn:schemas-microsoft-com:vml" xmlns:wp14="http://schemas.microsoft.com/office/word/2010/wordprocessingDrawing" xmlns:wp="http://schemas.openxmlformats.org/drawingml/2006/wordprocessingDrawing" xmlns:w10="urn:schemas-microsoft-com:office:word" xmlns:w="http://schemas.openxmlformats.org/wordprocessingml/2006/main" xmlns:w14="http://schemas.microsoft.com/office/word/2010/wordml" xmlns:w15="http://schemas.microsoft.com/office/word/2012/wordml" xmlns:w16cid="http://schemas.microsoft.com/office/word/2016/wordml/cid" xmlns:w16se="http://schemas.microsoft.com/office/word/2015/wordml/symex" xmlns:wpg="http://schemas.microsoft.com/office/word/2010/wordprocessingGroup" xmlns:wpi="http://schemas.microsoft.com/office/word/2010/wordprocessingInk" xmlns:wne="http://schemas.microsoft.com/office/word/2006/wordml" xmlns:wps="http://schemas.microsoft.com/office/word/2010/wordprocessingShape" mc:Ignorable="w14 w15 w16se w16cid wp14">
   <w:body>
     <w:p>
       <w:pPr>
@@ -35,7 +35,10 @@
           <w:szCs w:val="32"/>
         </w:rPr>
       </w:pPr>
-      <w:r>
+    </w:p>
+    <w:p>
+      <w:pPr>
+        <w:jc w:val="center"/>
         <w:rPr>
           <w:rFonts w:ascii="Arial" w:hAnsi="Arial" w:cs="Arial"/>
           <w:b/>
@@ -43,16 +46,25 @@
           <w:sz w:val="32"/>
           <w:szCs w:val="32"/>
         </w:rPr>
-        <w:t>One Solutions</w:t>
-      </w:r>
-    </w:p>
-    <w:p>
-      <w:pPr>
-        <w:jc w:val="center"/>
+      </w:pPr>
+      <w:r>
         <w:rPr>
           <w:rFonts w:ascii="Arial" w:hAnsi="Arial" w:cs="Arial"/>
           <w:b/>
           <w:color w:val="000000" w:themeColor="text1"/>
+          <w:sz w:val="32"/>
+          <w:szCs w:val="32"/>
+        </w:rPr>
+        <w:t>One Solutions</w:t>
+      </w:r>
+    </w:p>
+    <w:p>
+      <w:pPr>
+        <w:jc w:val="center"/>
+        <w:rPr>
+          <w:rFonts w:ascii="Arial" w:hAnsi="Arial" w:cs="Arial"/>
+          <w:b/>
+          <w:color w:val="000000" w:themeColor="text1"/>
           <w:sz w:val="20"/>
           <w:szCs w:val="20"/>
         </w:rPr>
@@ -65,7 +77,7 @@
           <w:sz w:val="20"/>
           <w:szCs w:val="20"/>
         </w:rPr>
-        <w:t>João Vitor Valera 01201126</w:t>
+        <w:t xml:space="preserve">João Vitor Valera </w:t>
       </w:r>
       <w:r>
         <w:rPr>
@@ -75,12 +87,9 @@
           <w:sz w:val="20"/>
           <w:szCs w:val="20"/>
         </w:rPr>
-        <w:t xml:space="preserve"> </w:t>
-      </w:r>
-    </w:p>
-    <w:p>
-      <w:pPr>
-        <w:jc w:val="center"/>
+        <w:t xml:space="preserve">RA: </w:t>
+      </w:r>
+      <w:r>
         <w:rPr>
           <w:rFonts w:ascii="Arial" w:hAnsi="Arial" w:cs="Arial"/>
           <w:b/>
@@ -88,7 +97,8 @@
           <w:sz w:val="20"/>
           <w:szCs w:val="20"/>
         </w:rPr>
-      </w:pPr>
+        <w:t>01201126</w:t>
+      </w:r>
       <w:r>
         <w:rPr>
           <w:rFonts w:ascii="Arial" w:hAnsi="Arial" w:cs="Arial"/>
@@ -97,9 +107,12 @@
           <w:sz w:val="20"/>
           <w:szCs w:val="20"/>
         </w:rPr>
-        <w:t>Lucas Alves Pereira 01202084</w:t>
-      </w:r>
-      <w:r>
+        <w:t xml:space="preserve"> </w:t>
+      </w:r>
+    </w:p>
+    <w:p>
+      <w:pPr>
+        <w:jc w:val="center"/>
         <w:rPr>
           <w:rFonts w:ascii="Arial" w:hAnsi="Arial" w:cs="Arial"/>
           <w:b/>
@@ -107,12 +120,8 @@
           <w:sz w:val="20"/>
           <w:szCs w:val="20"/>
         </w:rPr>
-        <w:t xml:space="preserve"> </w:t>
-      </w:r>
-    </w:p>
-    <w:p>
-      <w:pPr>
-        <w:jc w:val="center"/>
+      </w:pPr>
+      <w:r>
         <w:rPr>
           <w:rFonts w:ascii="Arial" w:hAnsi="Arial" w:cs="Arial"/>
           <w:b/>
@@ -120,7 +129,8 @@
           <w:sz w:val="20"/>
           <w:szCs w:val="20"/>
         </w:rPr>
-      </w:pPr>
+        <w:t xml:space="preserve">José Eduardo </w:t>
+      </w:r>
       <w:r>
         <w:rPr>
           <w:rFonts w:ascii="Arial" w:hAnsi="Arial" w:cs="Arial"/>
@@ -129,12 +139,9 @@
           <w:sz w:val="20"/>
           <w:szCs w:val="20"/>
         </w:rPr>
-        <w:t>José Eduardo 01202060</w:t>
-      </w:r>
-    </w:p>
-    <w:p>
-      <w:pPr>
-        <w:jc w:val="center"/>
+        <w:t xml:space="preserve">RA: </w:t>
+      </w:r>
+      <w:r>
         <w:rPr>
           <w:rFonts w:ascii="Arial" w:hAnsi="Arial" w:cs="Arial"/>
           <w:b/>
@@ -142,8 +149,12 @@
           <w:sz w:val="20"/>
           <w:szCs w:val="20"/>
         </w:rPr>
-      </w:pPr>
-      <w:r>
+        <w:t>01202060</w:t>
+      </w:r>
+    </w:p>
+    <w:p>
+      <w:pPr>
+        <w:jc w:val="center"/>
         <w:rPr>
           <w:rFonts w:ascii="Arial" w:hAnsi="Arial" w:cs="Arial"/>
           <w:b/>
@@ -151,12 +162,8 @@
           <w:sz w:val="20"/>
           <w:szCs w:val="20"/>
         </w:rPr>
-        <w:t>Vinicius Cano 01202115</w:t>
-      </w:r>
-    </w:p>
-    <w:p>
-      <w:pPr>
-        <w:jc w:val="center"/>
+      </w:pPr>
+      <w:r>
         <w:rPr>
           <w:rFonts w:ascii="Arial" w:hAnsi="Arial" w:cs="Arial"/>
           <w:b/>
@@ -164,7 +171,8 @@
           <w:sz w:val="20"/>
           <w:szCs w:val="20"/>
         </w:rPr>
-      </w:pPr>
+        <w:t xml:space="preserve">Lucas Alves Pereira </w:t>
+      </w:r>
       <w:r>
         <w:rPr>
           <w:rFonts w:ascii="Arial" w:hAnsi="Arial" w:cs="Arial"/>
@@ -173,245 +181,831 @@
           <w:sz w:val="20"/>
           <w:szCs w:val="20"/>
         </w:rPr>
-        <w:t>Marcelo Santos 01202037</w:t>
-      </w:r>
+        <w:t xml:space="preserve">RA: </w:t>
+      </w:r>
+      <w:r>
+        <w:rPr>
+          <w:rFonts w:ascii="Arial" w:hAnsi="Arial" w:cs="Arial"/>
+          <w:b/>
+          <w:color w:val="000000" w:themeColor="text1"/>
+          <w:sz w:val="20"/>
+          <w:szCs w:val="20"/>
+        </w:rPr>
+        <w:t xml:space="preserve">01202084 </w:t>
+      </w:r>
+    </w:p>
+    <w:p>
+      <w:pPr>
+        <w:jc w:val="center"/>
+        <w:rPr>
+          <w:rFonts w:ascii="Arial" w:hAnsi="Arial" w:cs="Arial"/>
+          <w:b/>
+          <w:color w:val="000000" w:themeColor="text1"/>
+          <w:sz w:val="20"/>
+          <w:szCs w:val="20"/>
+        </w:rPr>
+      </w:pPr>
+      <w:r>
+        <w:rPr>
+          <w:rFonts w:ascii="Arial" w:hAnsi="Arial" w:cs="Arial"/>
+          <w:b/>
+          <w:color w:val="000000" w:themeColor="text1"/>
+          <w:sz w:val="20"/>
+          <w:szCs w:val="20"/>
+        </w:rPr>
+        <w:t xml:space="preserve">Marcelo Santos </w:t>
+      </w:r>
+      <w:r>
+        <w:rPr>
+          <w:rFonts w:ascii="Arial" w:hAnsi="Arial" w:cs="Arial"/>
+          <w:b/>
+          <w:color w:val="000000" w:themeColor="text1"/>
+          <w:sz w:val="20"/>
+          <w:szCs w:val="20"/>
+        </w:rPr>
+        <w:t xml:space="preserve">RA: </w:t>
+      </w:r>
+      <w:r>
+        <w:rPr>
+          <w:rFonts w:ascii="Arial" w:hAnsi="Arial" w:cs="Arial"/>
+          <w:b/>
+          <w:color w:val="000000" w:themeColor="text1"/>
+          <w:sz w:val="20"/>
+          <w:szCs w:val="20"/>
+        </w:rPr>
+        <w:t>01202037</w:t>
+      </w:r>
+    </w:p>
+    <w:p>
+      <w:pPr>
+        <w:jc w:val="center"/>
+        <w:rPr>
+          <w:rFonts w:ascii="Arial" w:hAnsi="Arial" w:cs="Arial"/>
+          <w:b/>
+          <w:color w:val="000000" w:themeColor="text1"/>
+          <w:sz w:val="20"/>
+          <w:szCs w:val="20"/>
+        </w:rPr>
+      </w:pPr>
+      <w:r>
+        <w:rPr>
+          <w:rFonts w:ascii="Arial" w:hAnsi="Arial" w:cs="Arial"/>
+          <w:b/>
+          <w:color w:val="000000" w:themeColor="text1"/>
+          <w:sz w:val="20"/>
+          <w:szCs w:val="20"/>
+        </w:rPr>
+        <w:t xml:space="preserve">Vinicius Cano </w:t>
+      </w:r>
+      <w:r>
+        <w:rPr>
+          <w:rFonts w:ascii="Arial" w:hAnsi="Arial" w:cs="Arial"/>
+          <w:b/>
+          <w:color w:val="000000" w:themeColor="text1"/>
+          <w:sz w:val="20"/>
+          <w:szCs w:val="20"/>
+        </w:rPr>
+        <w:t xml:space="preserve">RA: </w:t>
+      </w:r>
+      <w:bookmarkStart w:id="0" w:name="_GoBack"/>
+      <w:bookmarkEnd w:id="0"/>
+      <w:r>
+        <w:rPr>
+          <w:rFonts w:ascii="Arial" w:hAnsi="Arial" w:cs="Arial"/>
+          <w:b/>
+          <w:color w:val="000000" w:themeColor="text1"/>
+          <w:sz w:val="20"/>
+          <w:szCs w:val="20"/>
+        </w:rPr>
+        <w:t>01202115</w:t>
+      </w:r>
+    </w:p>
+    <w:p>
+      <w:pPr>
+        <w:jc w:val="center"/>
+        <w:rPr>
+          <w:rFonts w:ascii="Arial" w:hAnsi="Arial" w:cs="Arial"/>
+          <w:b/>
+          <w:color w:val="000000" w:themeColor="text1"/>
+          <w:sz w:val="20"/>
+          <w:szCs w:val="20"/>
+        </w:rPr>
+      </w:pPr>
     </w:p>
     <w:p/>
     <w:p>
-      <w:r>
+      <w:pPr>
+        <w:ind w:firstLine="708"/>
+        <w:rPr>
+          <w:sz w:val="24"/>
+          <w:szCs w:val="24"/>
+        </w:rPr>
+      </w:pPr>
+      <w:r>
+        <w:rPr>
+          <w:sz w:val="24"/>
+          <w:szCs w:val="24"/>
+        </w:rPr>
         <w:t xml:space="preserve">O projeto </w:t>
       </w:r>
       <w:r>
+        <w:rPr>
+          <w:sz w:val="24"/>
+          <w:szCs w:val="24"/>
+        </w:rPr>
         <w:t>One Solutions</w:t>
       </w:r>
       <w:r>
-        <w:t xml:space="preserve"> monitora a temperatura e a umidade do data center para evitar acidentes, reduzir o tempo de inatividade e evitar a degradação do desempenho devido ao calor, etc. Encontr</w:t>
-      </w:r>
-      <w:r>
+        <w:rPr>
+          <w:sz w:val="24"/>
+          <w:szCs w:val="24"/>
+        </w:rPr>
+        <w:t xml:space="preserve"> monitora a temperatura e a umidade </w:t>
+      </w:r>
+      <w:r>
+        <w:rPr>
+          <w:sz w:val="24"/>
+          <w:szCs w:val="24"/>
+        </w:rPr>
+        <w:t>do</w:t>
+      </w:r>
+      <w:r>
+        <w:rPr>
+          <w:sz w:val="24"/>
+          <w:szCs w:val="24"/>
+        </w:rPr>
+        <w:t xml:space="preserve"> data center para evitar acidentes, reduzir o tempo de inatividade e evitar a degradação do desempenho devido ao calor, </w:t>
+      </w:r>
+      <w:r>
+        <w:rPr>
+          <w:sz w:val="24"/>
+          <w:szCs w:val="24"/>
+        </w:rPr>
+        <w:t>etc.</w:t>
+      </w:r>
+      <w:r>
+        <w:rPr>
+          <w:sz w:val="24"/>
+          <w:szCs w:val="24"/>
+        </w:rPr>
+        <w:t xml:space="preserve"> Encontr</w:t>
+      </w:r>
+      <w:r>
+        <w:rPr>
+          <w:sz w:val="24"/>
+          <w:szCs w:val="24"/>
+        </w:rPr>
         <w:t>ar</w:t>
       </w:r>
       <w:r>
+        <w:rPr>
+          <w:sz w:val="24"/>
+          <w:szCs w:val="24"/>
+        </w:rPr>
         <w:t xml:space="preserve"> um equilíbrio entre manter a necessidade de eficiência energética </w:t>
       </w:r>
       <w:r>
+        <w:rPr>
+          <w:sz w:val="24"/>
+          <w:szCs w:val="24"/>
+        </w:rPr>
         <w:t xml:space="preserve">, a </w:t>
       </w:r>
       <w:r>
+        <w:rPr>
+          <w:sz w:val="24"/>
+          <w:szCs w:val="24"/>
+        </w:rPr>
         <w:t>funcionalidade ideal e a meta de permitir que os gerentes de data center se adaptem às mudanças nos níveis de temperatura e umidade.</w:t>
       </w:r>
     </w:p>
     <w:p>
-      <w:r>
+      <w:pPr>
+        <w:ind w:firstLine="708"/>
+        <w:rPr>
+          <w:sz w:val="24"/>
+          <w:szCs w:val="24"/>
+        </w:rPr>
+      </w:pPr>
+      <w:r>
+        <w:rPr>
+          <w:sz w:val="24"/>
+          <w:szCs w:val="24"/>
+        </w:rPr>
         <w:t>Para evitar o superaquecimento da máquina, foi criado um método de manutenção do funcionamento normal</w:t>
       </w:r>
       <w:r>
+        <w:rPr>
+          <w:sz w:val="24"/>
+          <w:szCs w:val="24"/>
+        </w:rPr>
         <w:t>.</w:t>
       </w:r>
       <w:r>
+        <w:rPr>
+          <w:sz w:val="24"/>
+          <w:szCs w:val="24"/>
+        </w:rPr>
         <w:t xml:space="preserve"> </w:t>
       </w:r>
       <w:r>
+        <w:rPr>
+          <w:sz w:val="24"/>
+          <w:szCs w:val="24"/>
+        </w:rPr>
         <w:t>P</w:t>
       </w:r>
       <w:r>
+        <w:rPr>
+          <w:sz w:val="24"/>
+          <w:szCs w:val="24"/>
+        </w:rPr>
         <w:t>ara</w:t>
       </w:r>
       <w:r>
+        <w:rPr>
+          <w:sz w:val="24"/>
+          <w:szCs w:val="24"/>
+        </w:rPr>
         <w:t xml:space="preserve"> isso</w:t>
       </w:r>
       <w:r>
+        <w:rPr>
+          <w:sz w:val="24"/>
+          <w:szCs w:val="24"/>
+        </w:rPr>
         <w:t>, foi criado o padrão TIA</w:t>
       </w:r>
       <w:r>
+        <w:rPr>
+          <w:sz w:val="24"/>
+          <w:szCs w:val="24"/>
+        </w:rPr>
         <w:t>-</w:t>
       </w:r>
       <w:r>
-        <w:t xml:space="preserve">942 para descrever a infraestrutura necessária desses data centers, incluindo a faixa de temperatura ideal para o bom funcionamento do sistema. Se o ar condicionado falhar, a temperatura do </w:t>
-      </w:r>
-      <w:r>
+        <w:rPr>
+          <w:sz w:val="24"/>
+          <w:szCs w:val="24"/>
+        </w:rPr>
+        <w:t>942 para descrever a infraestrutura necessária desses data centers, incluindo a faixa de temperatura ideal para o bom funcionamento do sistema.</w:t>
+      </w:r>
+    </w:p>
+    <w:p>
+      <w:pPr>
+        <w:ind w:firstLine="708"/>
+        <w:rPr>
+          <w:sz w:val="24"/>
+          <w:szCs w:val="24"/>
+        </w:rPr>
+      </w:pPr>
+      <w:r>
+        <w:rPr>
+          <w:sz w:val="24"/>
+          <w:szCs w:val="24"/>
+        </w:rPr>
+        <w:t xml:space="preserve">Se o ar condicionado falhar, a temperatura do </w:t>
+      </w:r>
+      <w:r>
+        <w:rPr>
+          <w:sz w:val="24"/>
+          <w:szCs w:val="24"/>
+        </w:rPr>
         <w:t>data center</w:t>
       </w:r>
       <w:r>
+        <w:rPr>
+          <w:sz w:val="24"/>
+          <w:szCs w:val="24"/>
+        </w:rPr>
         <w:t xml:space="preserve"> </w:t>
       </w:r>
       <w:r>
+        <w:rPr>
+          <w:sz w:val="24"/>
+          <w:szCs w:val="24"/>
+        </w:rPr>
         <w:t xml:space="preserve">deverá </w:t>
       </w:r>
       <w:r>
+        <w:rPr>
+          <w:sz w:val="24"/>
+          <w:szCs w:val="24"/>
+        </w:rPr>
         <w:t>est</w:t>
       </w:r>
       <w:r>
+        <w:rPr>
+          <w:sz w:val="24"/>
+          <w:szCs w:val="24"/>
+        </w:rPr>
         <w:t>ar</w:t>
       </w:r>
       <w:r>
+        <w:rPr>
+          <w:sz w:val="24"/>
+          <w:szCs w:val="24"/>
+        </w:rPr>
         <w:t xml:space="preserve"> entre 20</w:t>
       </w:r>
       <w:r>
+        <w:rPr>
+          <w:sz w:val="24"/>
+          <w:szCs w:val="24"/>
+        </w:rPr>
         <w:t>ºC</w:t>
       </w:r>
       <w:r>
+        <w:rPr>
+          <w:sz w:val="24"/>
+          <w:szCs w:val="24"/>
+        </w:rPr>
         <w:t xml:space="preserve"> e 25</w:t>
       </w:r>
       <w:r>
+        <w:rPr>
+          <w:sz w:val="24"/>
+          <w:szCs w:val="24"/>
+        </w:rPr>
         <w:t>ºC</w:t>
       </w:r>
       <w:r>
+        <w:rPr>
+          <w:sz w:val="24"/>
+          <w:szCs w:val="24"/>
+        </w:rPr>
         <w:t xml:space="preserve"> para garantir </w:t>
       </w:r>
       <w:r>
+        <w:rPr>
+          <w:sz w:val="24"/>
+          <w:szCs w:val="24"/>
+        </w:rPr>
         <w:t>o seu melhor funcionamento</w:t>
       </w:r>
       <w:r>
+        <w:rPr>
+          <w:sz w:val="24"/>
+          <w:szCs w:val="24"/>
+        </w:rPr>
         <w:t>.</w:t>
       </w:r>
       <w:r>
+        <w:rPr>
+          <w:sz w:val="24"/>
+          <w:szCs w:val="24"/>
+        </w:rPr>
         <w:t xml:space="preserve"> </w:t>
       </w:r>
       <w:r>
+        <w:rPr>
+          <w:sz w:val="24"/>
+          <w:szCs w:val="24"/>
+        </w:rPr>
         <w:t>E</w:t>
       </w:r>
       <w:r>
+        <w:rPr>
+          <w:sz w:val="24"/>
+          <w:szCs w:val="24"/>
+        </w:rPr>
         <w:t>m alguns casos, o fabricante relatará a temperatura apropriada,</w:t>
       </w:r>
       <w:r>
+        <w:rPr>
+          <w:sz w:val="24"/>
+          <w:szCs w:val="24"/>
+        </w:rPr>
         <w:t xml:space="preserve"> por</w:t>
       </w:r>
       <w:r>
+        <w:rPr>
+          <w:sz w:val="24"/>
+          <w:szCs w:val="24"/>
+        </w:rPr>
         <w:t xml:space="preserve"> </w:t>
       </w:r>
       <w:r>
+        <w:rPr>
+          <w:sz w:val="24"/>
+          <w:szCs w:val="24"/>
+        </w:rPr>
         <w:t xml:space="preserve">exemplo: </w:t>
       </w:r>
       <w:r>
+        <w:rPr>
+          <w:sz w:val="24"/>
+          <w:szCs w:val="24"/>
+        </w:rPr>
         <w:t>HP 22</w:t>
       </w:r>
       <w:r>
+        <w:rPr>
+          <w:sz w:val="24"/>
+          <w:szCs w:val="24"/>
+        </w:rPr>
         <w:t>º</w:t>
       </w:r>
       <w:r>
+        <w:rPr>
+          <w:sz w:val="24"/>
+          <w:szCs w:val="24"/>
+        </w:rPr>
         <w:t>C, IBM 22</w:t>
       </w:r>
       <w:r>
+        <w:rPr>
+          <w:sz w:val="24"/>
+          <w:szCs w:val="24"/>
+        </w:rPr>
         <w:t>º</w:t>
       </w:r>
       <w:r>
+        <w:rPr>
+          <w:sz w:val="24"/>
+          <w:szCs w:val="24"/>
+        </w:rPr>
         <w:t>C e Dell 23</w:t>
       </w:r>
       <w:r>
+        <w:rPr>
+          <w:sz w:val="24"/>
+          <w:szCs w:val="24"/>
+        </w:rPr>
         <w:t>º</w:t>
       </w:r>
       <w:r>
+        <w:rPr>
+          <w:sz w:val="24"/>
+          <w:szCs w:val="24"/>
+        </w:rPr>
         <w:t xml:space="preserve">C. </w:t>
       </w:r>
     </w:p>
     <w:p>
-      <w:r>
+      <w:pPr>
+        <w:ind w:firstLine="708"/>
+        <w:rPr>
+          <w:sz w:val="24"/>
+          <w:szCs w:val="24"/>
+        </w:rPr>
+      </w:pPr>
+      <w:r>
+        <w:rPr>
+          <w:sz w:val="24"/>
+          <w:szCs w:val="24"/>
+        </w:rPr>
         <w:t xml:space="preserve">No entanto, </w:t>
       </w:r>
       <w:r>
+        <w:rPr>
+          <w:sz w:val="24"/>
+          <w:szCs w:val="24"/>
+        </w:rPr>
         <w:t xml:space="preserve">segundo a </w:t>
       </w:r>
       <w:r>
+        <w:rPr>
+          <w:sz w:val="24"/>
+          <w:szCs w:val="24"/>
+        </w:rPr>
         <w:t>ASHRAE</w:t>
       </w:r>
       <w:r>
+        <w:rPr>
+          <w:sz w:val="24"/>
+          <w:szCs w:val="24"/>
+        </w:rPr>
         <w:t>(Sociedade Americana de Engenheiros de Temperatura),</w:t>
       </w:r>
       <w:r>
+        <w:rPr>
+          <w:sz w:val="24"/>
+          <w:szCs w:val="24"/>
+        </w:rPr>
         <w:t xml:space="preserve"> a faixa ideal</w:t>
       </w:r>
       <w:r>
+        <w:rPr>
+          <w:sz w:val="24"/>
+          <w:szCs w:val="24"/>
+        </w:rPr>
         <w:t xml:space="preserve"> </w:t>
       </w:r>
       <w:r>
-        <w:t xml:space="preserve">é de 25°C a 27°C, e aponta que cada data center tem suas próprias necessidades, mas além disso, é recomendado que sua temperatura não seja inferior ou superior a este valor </w:t>
-      </w:r>
-      <w:r>
-        <w:t>(18ºC a 27ºC)</w:t>
-      </w:r>
-      <w:r>
+        <w:rPr>
+          <w:sz w:val="24"/>
+          <w:szCs w:val="24"/>
+        </w:rPr>
+        <w:t>é de 25°C a 27°C, e aponta que</w:t>
+      </w:r>
+      <w:r>
+        <w:rPr>
+          <w:sz w:val="24"/>
+          <w:szCs w:val="24"/>
+        </w:rPr>
+        <w:t>,</w:t>
+      </w:r>
+      <w:r>
+        <w:rPr>
+          <w:sz w:val="24"/>
+          <w:szCs w:val="24"/>
+        </w:rPr>
+        <w:t xml:space="preserve"> cada data center tem suas próprias necessidades, mas além disso, é recomendado que sua temperatura não seja inferior ou superior a este valor </w:t>
+      </w:r>
+      <w:r>
+        <w:rPr>
+          <w:sz w:val="24"/>
+          <w:szCs w:val="24"/>
+        </w:rPr>
+        <w:t xml:space="preserve">- </w:t>
+      </w:r>
+      <w:r>
+        <w:rPr>
+          <w:sz w:val="24"/>
+          <w:szCs w:val="24"/>
+        </w:rPr>
+        <w:t>18ºC a 27ºC</w:t>
+      </w:r>
+      <w:r>
+        <w:rPr>
+          <w:sz w:val="24"/>
+          <w:szCs w:val="24"/>
+        </w:rPr>
+        <w:t xml:space="preserve"> -</w:t>
+      </w:r>
+      <w:r>
+        <w:rPr>
+          <w:sz w:val="24"/>
+          <w:szCs w:val="24"/>
+        </w:rPr>
         <w:t xml:space="preserve"> </w:t>
       </w:r>
       <w:r>
+        <w:rPr>
+          <w:sz w:val="24"/>
+          <w:szCs w:val="24"/>
+        </w:rPr>
         <w:t xml:space="preserve">e </w:t>
       </w:r>
       <w:r>
-        <w:t>umidade relativa entre 40</w:t>
-      </w:r>
-      <w:r>
+        <w:rPr>
+          <w:sz w:val="24"/>
+          <w:szCs w:val="24"/>
+        </w:rPr>
+        <w:t>umidade relativa</w:t>
+      </w:r>
+      <w:r>
+        <w:rPr>
+          <w:sz w:val="24"/>
+          <w:szCs w:val="24"/>
+        </w:rPr>
+        <w:t xml:space="preserve"> do ar</w:t>
+      </w:r>
+      <w:r>
+        <w:rPr>
+          <w:sz w:val="24"/>
+          <w:szCs w:val="24"/>
+        </w:rPr>
+        <w:t xml:space="preserve"> entre 40</w:t>
+      </w:r>
+      <w:r>
+        <w:rPr>
+          <w:sz w:val="24"/>
+          <w:szCs w:val="24"/>
+        </w:rPr>
         <w:t>%</w:t>
       </w:r>
       <w:r>
+        <w:rPr>
+          <w:sz w:val="24"/>
+          <w:szCs w:val="24"/>
+        </w:rPr>
         <w:t xml:space="preserve"> a 55</w:t>
       </w:r>
       <w:r>
+        <w:rPr>
+          <w:sz w:val="24"/>
+          <w:szCs w:val="24"/>
+        </w:rPr>
         <w:t>%</w:t>
       </w:r>
       <w:r>
+        <w:rPr>
+          <w:sz w:val="24"/>
+          <w:szCs w:val="24"/>
+        </w:rPr>
         <w:t>.</w:t>
       </w:r>
     </w:p>
     <w:p>
-      <w:r>
-        <w:t>Portanto,para medição de temperatura no nosso projeto, foi determinado uma faixa de temperatura ideal de 20ºC a 27ºC(faixa verde), a temperatura de aviso é de 21ºC e 28ºC(Faixa amarela), a temperatura de emergência é de 17ºC e 35ºC(Faixa laranja) e a temperatura crítica é de 13ºC e 39ºC.</w:t>
-      </w:r>
-    </w:p>
-    <w:p>
-      <w:r>
-        <w:t>Para a medição de umidade, foi determinado uma faixa de temperatura ideal de 40% a 54%(faixa verde), a temperatura de aviso é de 39% e 55%(Faixa amarela), a temperatura de emergência é de 29% e 65%(Faixa laranja) e a temperatura crítica é de 27% e 67%.</w:t>
-      </w:r>
-    </w:p>
-    <w:p>
-      <w:pPr>
-        <w:shd w:val="clear" w:color="auto" w:fill="FFFFFF"/>
-        <w:spacing w:line="240" w:lineRule="auto"/>
-        <w:jc w:val="both"/>
-        <w:textAlignment w:val="baseline"/>
-        <w:rPr>
-          <w:rFonts w:ascii="Arial" w:hAnsi="Arial" w:cs="Arial"/>
-          <w:color w:val="000000" w:themeColor="text1"/>
-        </w:rPr>
-      </w:pPr>
-    </w:p>
-    <w:p>
-      <w:pPr>
-        <w:shd w:val="clear" w:color="auto" w:fill="FFFFFF"/>
-        <w:spacing w:line="240" w:lineRule="auto"/>
-        <w:jc w:val="both"/>
-        <w:textAlignment w:val="baseline"/>
-        <w:rPr>
-          <w:rFonts w:ascii="Arial" w:hAnsi="Arial" w:cs="Arial"/>
-          <w:color w:val="000000" w:themeColor="text1"/>
-        </w:rPr>
-      </w:pPr>
-      <w:r>
-        <w:rPr>
-          <w:rFonts w:ascii="Arial" w:hAnsi="Arial" w:cs="Arial"/>
-          <w:color w:val="000000" w:themeColor="text1"/>
-        </w:rPr>
-        <w:t>Assim como se pode observar abaixo:</w:t>
-      </w:r>
-    </w:p>
-    <w:p>
-      <w:pPr>
-        <w:shd w:val="clear" w:color="auto" w:fill="FFFFFF"/>
-        <w:spacing w:line="240" w:lineRule="auto"/>
-        <w:jc w:val="both"/>
-        <w:textAlignment w:val="baseline"/>
-        <w:rPr>
-          <w:rFonts w:ascii="Arial" w:hAnsi="Arial" w:cs="Arial"/>
-          <w:color w:val="000000" w:themeColor="text1"/>
+      <w:pPr>
+        <w:ind w:firstLine="708"/>
+        <w:rPr>
+          <w:sz w:val="24"/>
+          <w:szCs w:val="24"/>
+        </w:rPr>
+      </w:pPr>
+      <w:r>
+        <w:rPr>
+          <w:sz w:val="24"/>
+          <w:szCs w:val="24"/>
+        </w:rPr>
+        <w:t>P</w:t>
+      </w:r>
+      <w:r>
+        <w:rPr>
+          <w:sz w:val="24"/>
+          <w:szCs w:val="24"/>
+        </w:rPr>
+        <w:t xml:space="preserve">ara </w:t>
+      </w:r>
+      <w:r>
+        <w:rPr>
+          <w:sz w:val="24"/>
+          <w:szCs w:val="24"/>
+        </w:rPr>
+        <w:t xml:space="preserve">a medição de temperatura no nosso projeto, foi determinado uma faixa de temperatura ideal </w:t>
+      </w:r>
+      <w:r>
+        <w:rPr>
+          <w:sz w:val="24"/>
+          <w:szCs w:val="24"/>
+        </w:rPr>
+        <w:t>entre</w:t>
+      </w:r>
+      <w:r>
+        <w:rPr>
+          <w:sz w:val="24"/>
+          <w:szCs w:val="24"/>
+        </w:rPr>
+        <w:t xml:space="preserve"> 20ºC a 27ºC(</w:t>
+      </w:r>
+      <w:r>
+        <w:rPr>
+          <w:sz w:val="24"/>
+          <w:szCs w:val="24"/>
+        </w:rPr>
+        <w:t xml:space="preserve"> </w:t>
+      </w:r>
+      <w:r>
+        <w:rPr>
+          <w:sz w:val="24"/>
+          <w:szCs w:val="24"/>
+        </w:rPr>
+        <w:t xml:space="preserve">faixa verde), a </w:t>
+      </w:r>
+      <w:r>
+        <w:rPr>
+          <w:sz w:val="24"/>
+          <w:szCs w:val="24"/>
+        </w:rPr>
+        <w:t xml:space="preserve">faixa de </w:t>
+      </w:r>
+      <w:r>
+        <w:rPr>
+          <w:sz w:val="24"/>
+          <w:szCs w:val="24"/>
+        </w:rPr>
+        <w:t xml:space="preserve">temperatura de </w:t>
+      </w:r>
+      <w:r>
+        <w:rPr>
+          <w:sz w:val="24"/>
+          <w:szCs w:val="24"/>
+        </w:rPr>
+        <w:t>alerta</w:t>
+      </w:r>
+      <w:r>
+        <w:rPr>
+          <w:sz w:val="24"/>
+          <w:szCs w:val="24"/>
+        </w:rPr>
+        <w:t xml:space="preserve"> de 21ºC e 28ºC(</w:t>
+      </w:r>
+      <w:r>
+        <w:rPr>
+          <w:sz w:val="24"/>
+          <w:szCs w:val="24"/>
+        </w:rPr>
+        <w:t>f</w:t>
+      </w:r>
+      <w:r>
+        <w:rPr>
+          <w:sz w:val="24"/>
+          <w:szCs w:val="24"/>
+        </w:rPr>
+        <w:t xml:space="preserve">aixa amarela), </w:t>
+      </w:r>
+      <w:r>
+        <w:rPr>
+          <w:sz w:val="24"/>
+          <w:szCs w:val="24"/>
+        </w:rPr>
+        <w:t>faix</w:t>
+      </w:r>
+      <w:r>
+        <w:rPr>
+          <w:sz w:val="24"/>
+          <w:szCs w:val="24"/>
+        </w:rPr>
+        <w:t>a</w:t>
+      </w:r>
+      <w:r>
+        <w:rPr>
+          <w:sz w:val="24"/>
+          <w:szCs w:val="24"/>
+        </w:rPr>
+        <w:t xml:space="preserve"> de</w:t>
+      </w:r>
+      <w:r>
+        <w:rPr>
+          <w:sz w:val="24"/>
+          <w:szCs w:val="24"/>
+        </w:rPr>
+        <w:t xml:space="preserve"> temperatura de emergência de 17ºC e 35ºC</w:t>
+      </w:r>
+      <w:r>
+        <w:rPr>
+          <w:sz w:val="24"/>
+          <w:szCs w:val="24"/>
+        </w:rPr>
+        <w:t xml:space="preserve"> </w:t>
+      </w:r>
+      <w:r>
+        <w:rPr>
+          <w:sz w:val="24"/>
+          <w:szCs w:val="24"/>
+        </w:rPr>
+        <w:t>(</w:t>
+      </w:r>
+      <w:r>
+        <w:rPr>
+          <w:sz w:val="24"/>
+          <w:szCs w:val="24"/>
+        </w:rPr>
+        <w:t>f</w:t>
+      </w:r>
+      <w:r>
+        <w:rPr>
+          <w:sz w:val="24"/>
+          <w:szCs w:val="24"/>
+        </w:rPr>
+        <w:t xml:space="preserve">aixa laranja) e a </w:t>
+      </w:r>
+      <w:r>
+        <w:rPr>
+          <w:sz w:val="24"/>
+          <w:szCs w:val="24"/>
+        </w:rPr>
+        <w:t xml:space="preserve">faixa de </w:t>
+      </w:r>
+      <w:r>
+        <w:rPr>
+          <w:sz w:val="24"/>
+          <w:szCs w:val="24"/>
+        </w:rPr>
+        <w:t>temperatura crítica de 13ºC e 39ºC</w:t>
+      </w:r>
+      <w:r>
+        <w:rPr>
+          <w:sz w:val="24"/>
+          <w:szCs w:val="24"/>
+        </w:rPr>
+        <w:t xml:space="preserve"> (faixa vermelha)</w:t>
+      </w:r>
+      <w:r>
+        <w:rPr>
+          <w:sz w:val="24"/>
+          <w:szCs w:val="24"/>
+        </w:rPr>
+        <w:t>.</w:t>
+      </w:r>
+    </w:p>
+    <w:p>
+      <w:pPr>
+        <w:ind w:firstLine="708"/>
+        <w:rPr>
+          <w:sz w:val="24"/>
+          <w:szCs w:val="24"/>
         </w:rPr>
       </w:pPr>
       <w:r>
         <w:rPr>
           <w:noProof/>
-          <w:lang w:eastAsia="pt-BR"/>
         </w:rPr>
         <w:drawing>
-          <wp:inline distT="0" distB="0" distL="0" distR="0" wp14:anchorId="0B749136" wp14:editId="11F36F08">
-            <wp:extent cx="5229225" cy="1343025"/>
-            <wp:effectExtent l="0" t="0" r="9525" b="9525"/>
+          <wp:anchor distT="0" distB="0" distL="114300" distR="114300" simplePos="0" relativeHeight="251662336" behindDoc="0" locked="0" layoutInCell="1" allowOverlap="1" wp14:anchorId="460A5E0C" wp14:editId="7EC8C614">
+            <wp:simplePos x="0" y="0"/>
+            <wp:positionH relativeFrom="margin">
+              <wp:align>center</wp:align>
+            </wp:positionH>
+            <wp:positionV relativeFrom="paragraph">
+              <wp:posOffset>263453</wp:posOffset>
+            </wp:positionV>
+            <wp:extent cx="5664200" cy="525780"/>
+            <wp:effectExtent l="0" t="0" r="0" b="7620"/>
+            <wp:wrapSquare wrapText="bothSides"/>
             <wp:docPr id="1" name="Imagem 1"/>
             <wp:cNvGraphicFramePr>
               <a:graphicFrameLocks xmlns:a="http://schemas.openxmlformats.org/drawingml/2006/main" noChangeAspect="1"/>
@@ -424,7 +1018,13 @@
                     <pic:cNvPicPr/>
                   </pic:nvPicPr>
                   <pic:blipFill>
-                    <a:blip r:embed="rId5"/>
+                    <a:blip r:embed="rId5">
+                      <a:extLst>
+                        <a:ext uri="{28A0092B-C50C-407E-A947-70E740481C1C}">
+                          <a14:useLocalDpi xmlns:a14="http://schemas.microsoft.com/office/drawing/2010/main" val="0"/>
+                        </a:ext>
+                      </a:extLst>
+                    </a:blip>
                     <a:stretch>
                       <a:fillRect/>
                     </a:stretch>
@@ -432,7 +1032,7 @@
                   <pic:spPr>
                     <a:xfrm>
                       <a:off x="0" y="0"/>
-                      <a:ext cx="5229225" cy="1343025"/>
+                      <a:ext cx="5664200" cy="525780"/>
                     </a:xfrm>
                     <a:prstGeom prst="rect">
                       <a:avLst/>
@@ -441,7 +1041,102 @@
                 </pic:pic>
               </a:graphicData>
             </a:graphic>
-          </wp:inline>
+            <wp14:sizeRelH relativeFrom="margin">
+              <wp14:pctWidth>0</wp14:pctWidth>
+            </wp14:sizeRelH>
+            <wp14:sizeRelV relativeFrom="margin">
+              <wp14:pctHeight>0</wp14:pctHeight>
+            </wp14:sizeRelV>
+          </wp:anchor>
+        </w:drawing>
+      </w:r>
+    </w:p>
+    <w:p>
+      <w:pPr>
+        <w:ind w:firstLine="708"/>
+        <w:rPr>
+          <w:sz w:val="24"/>
+          <w:szCs w:val="24"/>
+        </w:rPr>
+      </w:pPr>
+    </w:p>
+    <w:p>
+      <w:pPr>
+        <w:ind w:firstLine="708"/>
+        <w:rPr>
+          <w:sz w:val="24"/>
+          <w:szCs w:val="24"/>
+        </w:rPr>
+      </w:pPr>
+      <w:r>
+        <w:rPr>
+          <w:sz w:val="24"/>
+          <w:szCs w:val="24"/>
+        </w:rPr>
+        <w:lastRenderedPageBreak/>
+        <w:t>Para a medição de umidade, foi determinado uma faixa de temperatura ideal de 40% a 54%(faixa verde), a temperatura de aviso é de 39% e 55%(Faixa amarela), a temperatura de emergência é de 29% e 65%(Faixa laranja) e a temperatura crítica é de 27% e 67%.</w:t>
+      </w:r>
+    </w:p>
+    <w:p>
+      <w:pPr>
+        <w:ind w:firstLine="708"/>
+        <w:rPr>
+          <w:sz w:val="24"/>
+          <w:szCs w:val="24"/>
+        </w:rPr>
+      </w:pPr>
+      <w:r>
+        <w:rPr>
+          <w:noProof/>
+        </w:rPr>
+        <w:drawing>
+          <wp:anchor distT="0" distB="0" distL="114300" distR="114300" simplePos="0" relativeHeight="251664384" behindDoc="0" locked="0" layoutInCell="1" allowOverlap="1" wp14:anchorId="01852F20" wp14:editId="72335082">
+            <wp:simplePos x="0" y="0"/>
+            <wp:positionH relativeFrom="margin">
+              <wp:align>right</wp:align>
+            </wp:positionH>
+            <wp:positionV relativeFrom="paragraph">
+              <wp:posOffset>205105</wp:posOffset>
+            </wp:positionV>
+            <wp:extent cx="5400040" cy="550545"/>
+            <wp:effectExtent l="0" t="0" r="0" b="1905"/>
+            <wp:wrapSquare wrapText="bothSides"/>
+            <wp:docPr id="2" name="Imagem 2"/>
+            <wp:cNvGraphicFramePr>
+              <a:graphicFrameLocks xmlns:a="http://schemas.openxmlformats.org/drawingml/2006/main" noChangeAspect="1"/>
+            </wp:cNvGraphicFramePr>
+            <a:graphic xmlns:a="http://schemas.openxmlformats.org/drawingml/2006/main">
+              <a:graphicData uri="http://schemas.openxmlformats.org/drawingml/2006/picture">
+                <pic:pic xmlns:pic="http://schemas.openxmlformats.org/drawingml/2006/picture">
+                  <pic:nvPicPr>
+                    <pic:cNvPr id="1" name=""/>
+                    <pic:cNvPicPr/>
+                  </pic:nvPicPr>
+                  <pic:blipFill>
+                    <a:blip r:embed="rId6">
+                      <a:extLst>
+                        <a:ext uri="{28A0092B-C50C-407E-A947-70E740481C1C}">
+                          <a14:useLocalDpi xmlns:a14="http://schemas.microsoft.com/office/drawing/2010/main" val="0"/>
+                        </a:ext>
+                      </a:extLst>
+                    </a:blip>
+                    <a:stretch>
+                      <a:fillRect/>
+                    </a:stretch>
+                  </pic:blipFill>
+                  <pic:spPr>
+                    <a:xfrm>
+                      <a:off x="0" y="0"/>
+                      <a:ext cx="5400040" cy="550545"/>
+                    </a:xfrm>
+                    <a:prstGeom prst="rect">
+                      <a:avLst/>
+                    </a:prstGeom>
+                  </pic:spPr>
+                </pic:pic>
+              </a:graphicData>
+            </a:graphic>
+          </wp:anchor>
         </w:drawing>
       </w:r>
     </w:p>
@@ -452,127 +1147,139 @@
         <w:jc w:val="both"/>
         <w:textAlignment w:val="baseline"/>
         <w:rPr>
-          <w:rFonts w:ascii="Arial" w:hAnsi="Arial" w:cs="Arial"/>
-          <w:color w:val="000000" w:themeColor="text1"/>
-        </w:rPr>
-      </w:pPr>
-      <w:r>
-        <w:rPr>
-          <w:rFonts w:ascii="Arial" w:hAnsi="Arial" w:cs="Arial"/>
-          <w:color w:val="000000" w:themeColor="text1"/>
-        </w:rPr>
-        <w:lastRenderedPageBreak/>
+          <w:sz w:val="24"/>
+          <w:szCs w:val="24"/>
+        </w:rPr>
+      </w:pPr>
+    </w:p>
+    <w:p>
+      <w:pPr>
+        <w:shd w:val="clear" w:color="auto" w:fill="FFFFFF"/>
+        <w:spacing w:line="240" w:lineRule="auto"/>
+        <w:ind w:firstLine="708"/>
+        <w:jc w:val="both"/>
+        <w:textAlignment w:val="baseline"/>
+        <w:rPr>
+          <w:sz w:val="24"/>
+          <w:szCs w:val="24"/>
+        </w:rPr>
+      </w:pPr>
+      <w:r>
+        <w:rPr>
+          <w:sz w:val="24"/>
+          <w:szCs w:val="24"/>
+        </w:rPr>
         <w:t>Para isso, iremos utilizar um sensor DHT11</w:t>
       </w:r>
       <w:r>
         <w:rPr>
-          <w:rFonts w:ascii="Arial" w:hAnsi="Arial" w:cs="Arial"/>
-          <w:color w:val="000000" w:themeColor="text1"/>
+          <w:sz w:val="24"/>
+          <w:szCs w:val="24"/>
         </w:rPr>
         <w:t>,</w:t>
       </w:r>
       <w:r>
         <w:rPr>
-          <w:rFonts w:ascii="Arial" w:hAnsi="Arial" w:cs="Arial"/>
-          <w:color w:val="000000" w:themeColor="text1"/>
+          <w:sz w:val="24"/>
+          <w:szCs w:val="24"/>
         </w:rPr>
         <w:t xml:space="preserve"> que consegue medir temperatura e umidade</w:t>
       </w:r>
       <w:r>
         <w:rPr>
-          <w:rFonts w:ascii="Arial" w:hAnsi="Arial" w:cs="Arial"/>
-          <w:color w:val="000000" w:themeColor="text1"/>
+          <w:sz w:val="24"/>
+          <w:szCs w:val="24"/>
         </w:rPr>
         <w:t xml:space="preserve"> com bastante precisão</w:t>
       </w:r>
       <w:r>
         <w:rPr>
-          <w:rFonts w:ascii="Arial" w:hAnsi="Arial" w:cs="Arial"/>
-          <w:color w:val="000000" w:themeColor="text1"/>
+          <w:sz w:val="24"/>
+          <w:szCs w:val="24"/>
         </w:rPr>
         <w:t>.</w:t>
       </w:r>
       <w:r>
         <w:rPr>
-          <w:rFonts w:ascii="Arial" w:hAnsi="Arial" w:cs="Arial"/>
-          <w:color w:val="000000" w:themeColor="text1"/>
+          <w:sz w:val="24"/>
+          <w:szCs w:val="24"/>
         </w:rPr>
         <w:t xml:space="preserve"> Sua faixa de medição de temperatura vai de </w:t>
       </w:r>
       <w:r>
         <w:rPr>
-          <w:rFonts w:ascii="Arial" w:hAnsi="Arial" w:cs="Arial"/>
-          <w:color w:val="000000" w:themeColor="text1"/>
+          <w:sz w:val="24"/>
+          <w:szCs w:val="24"/>
         </w:rPr>
         <w:t xml:space="preserve"> 0</w:t>
       </w:r>
       <w:r>
         <w:rPr>
-          <w:rFonts w:ascii="Arial" w:hAnsi="Arial" w:cs="Arial"/>
-          <w:color w:val="000000" w:themeColor="text1"/>
+          <w:sz w:val="24"/>
+          <w:szCs w:val="24"/>
         </w:rPr>
         <w:t>ºC</w:t>
       </w:r>
       <w:r>
         <w:rPr>
-          <w:rFonts w:ascii="Arial" w:hAnsi="Arial" w:cs="Arial"/>
-          <w:color w:val="000000" w:themeColor="text1"/>
+          <w:sz w:val="24"/>
+          <w:szCs w:val="24"/>
         </w:rPr>
         <w:t xml:space="preserve"> a 50ºC  e</w:t>
       </w:r>
       <w:r>
         <w:rPr>
-          <w:rFonts w:ascii="Arial" w:hAnsi="Arial" w:cs="Arial"/>
-          <w:color w:val="000000" w:themeColor="text1"/>
+          <w:sz w:val="24"/>
+          <w:szCs w:val="24"/>
         </w:rPr>
         <w:t xml:space="preserve"> sua medição de</w:t>
       </w:r>
       <w:r>
         <w:rPr>
-          <w:rFonts w:ascii="Arial" w:hAnsi="Arial" w:cs="Arial"/>
-          <w:color w:val="000000" w:themeColor="text1"/>
+          <w:sz w:val="24"/>
+          <w:szCs w:val="24"/>
         </w:rPr>
         <w:t xml:space="preserve"> umidade</w:t>
       </w:r>
       <w:r>
         <w:rPr>
-          <w:rFonts w:ascii="Arial" w:hAnsi="Arial" w:cs="Arial"/>
-          <w:color w:val="000000" w:themeColor="text1"/>
+          <w:sz w:val="24"/>
+          <w:szCs w:val="24"/>
         </w:rPr>
         <w:t xml:space="preserve"> varia</w:t>
       </w:r>
       <w:r>
         <w:rPr>
-          <w:rFonts w:ascii="Arial" w:hAnsi="Arial" w:cs="Arial"/>
-          <w:color w:val="000000" w:themeColor="text1"/>
+          <w:sz w:val="24"/>
+          <w:szCs w:val="24"/>
         </w:rPr>
         <w:t xml:space="preserve"> de 20% a 80%, como</w:t>
       </w:r>
       <w:r>
         <w:rPr>
-          <w:rFonts w:ascii="Arial" w:hAnsi="Arial" w:cs="Arial"/>
-          <w:color w:val="000000" w:themeColor="text1"/>
+          <w:sz w:val="24"/>
+          <w:szCs w:val="24"/>
         </w:rPr>
         <w:t xml:space="preserve"> disposto</w:t>
       </w:r>
       <w:r>
         <w:rPr>
-          <w:rFonts w:ascii="Arial" w:hAnsi="Arial" w:cs="Arial"/>
-          <w:color w:val="000000" w:themeColor="text1"/>
+          <w:sz w:val="24"/>
+          <w:szCs w:val="24"/>
         </w:rPr>
         <w:t xml:space="preserve"> na tabela</w:t>
       </w:r>
       <w:r>
         <w:rPr>
-          <w:rFonts w:ascii="Arial" w:hAnsi="Arial" w:cs="Arial"/>
-          <w:color w:val="000000" w:themeColor="text1"/>
+          <w:sz w:val="24"/>
+          <w:szCs w:val="24"/>
         </w:rPr>
         <w:t xml:space="preserve"> abaixo</w:t>
       </w:r>
       <w:r>
         <w:rPr>
-          <w:rFonts w:ascii="Arial" w:hAnsi="Arial" w:cs="Arial"/>
-          <w:color w:val="000000" w:themeColor="text1"/>
+          <w:sz w:val="24"/>
+          <w:szCs w:val="24"/>
         </w:rPr>
         <w:t>:</w:t>
       </w:r>
@@ -584,31 +1291,31 @@
         <w:jc w:val="both"/>
         <w:textAlignment w:val="baseline"/>
         <w:rPr>
-          <w:rFonts w:ascii="Arial" w:hAnsi="Arial" w:cs="Arial"/>
-          <w:color w:val="000000" w:themeColor="text1"/>
-        </w:rPr>
-      </w:pPr>
-    </w:p>
-    <w:p>
-      <w:pPr>
-        <w:shd w:val="clear" w:color="auto" w:fill="FFFFFF"/>
-        <w:spacing w:line="240" w:lineRule="auto"/>
-        <w:jc w:val="both"/>
-        <w:textAlignment w:val="baseline"/>
-        <w:rPr>
-          <w:rFonts w:ascii="Arial" w:hAnsi="Arial" w:cs="Arial"/>
-          <w:color w:val="000000" w:themeColor="text1"/>
+          <w:rFonts w:cs="Arial"/>
+          <w:color w:val="000000" w:themeColor="text1"/>
+          <w:sz w:val="24"/>
+          <w:szCs w:val="24"/>
         </w:rPr>
       </w:pPr>
       <w:r>
         <w:rPr>
           <w:noProof/>
+          <w:sz w:val="24"/>
+          <w:szCs w:val="24"/>
           <w:lang w:eastAsia="pt-BR"/>
         </w:rPr>
         <w:drawing>
-          <wp:inline distT="0" distB="0" distL="0" distR="0" wp14:anchorId="42F7320A" wp14:editId="204782F3">
+          <wp:anchor distT="0" distB="0" distL="114300" distR="114300" simplePos="0" relativeHeight="251660288" behindDoc="0" locked="0" layoutInCell="1" allowOverlap="1" wp14:anchorId="42F7320A" wp14:editId="3180557C">
+            <wp:simplePos x="0" y="0"/>
+            <wp:positionH relativeFrom="margin">
+              <wp:align>center</wp:align>
+            </wp:positionH>
+            <wp:positionV relativeFrom="paragraph">
+              <wp:posOffset>197126</wp:posOffset>
+            </wp:positionV>
             <wp:extent cx="3714750" cy="2333625"/>
             <wp:effectExtent l="0" t="0" r="0" b="9525"/>
+            <wp:wrapSquare wrapText="bothSides"/>
             <wp:docPr id="3" name="Imagem 3"/>
             <wp:cNvGraphicFramePr>
               <a:graphicFrameLocks xmlns:a="http://schemas.openxmlformats.org/drawingml/2006/main" noChangeAspect="1"/>
@@ -621,7 +1328,13 @@
                     <pic:cNvPicPr/>
                   </pic:nvPicPr>
                   <pic:blipFill>
-                    <a:blip r:embed="rId6"/>
+                    <a:blip r:embed="rId7">
+                      <a:extLst>
+                        <a:ext uri="{28A0092B-C50C-407E-A947-70E740481C1C}">
+                          <a14:useLocalDpi xmlns:a14="http://schemas.microsoft.com/office/drawing/2010/main" val="0"/>
+                        </a:ext>
+                      </a:extLst>
+                    </a:blip>
                     <a:stretch>
                       <a:fillRect/>
                     </a:stretch>
@@ -638,7 +1351,7 @@
                 </pic:pic>
               </a:graphicData>
             </a:graphic>
-          </wp:inline>
+          </wp:anchor>
         </w:drawing>
       </w:r>
     </w:p>
@@ -649,49 +1362,187 @@
         <w:jc w:val="both"/>
         <w:textAlignment w:val="baseline"/>
         <w:rPr>
-          <w:rFonts w:ascii="Arial" w:hAnsi="Arial" w:cs="Arial"/>
-          <w:color w:val="000000" w:themeColor="text1"/>
-        </w:rPr>
-      </w:pPr>
-      <w:r>
-        <w:rPr>
-          <w:rFonts w:ascii="Arial" w:hAnsi="Arial" w:cs="Arial"/>
-          <w:color w:val="000000" w:themeColor="text1"/>
+          <w:rFonts w:cs="Arial"/>
+          <w:color w:val="000000" w:themeColor="text1"/>
+          <w:sz w:val="24"/>
+          <w:szCs w:val="24"/>
+        </w:rPr>
+      </w:pPr>
+    </w:p>
+    <w:p>
+      <w:pPr>
+        <w:shd w:val="clear" w:color="auto" w:fill="FFFFFF"/>
+        <w:spacing w:line="240" w:lineRule="auto"/>
+        <w:jc w:val="both"/>
+        <w:textAlignment w:val="baseline"/>
+        <w:rPr>
+          <w:rFonts w:cs="Arial"/>
+          <w:color w:val="000000" w:themeColor="text1"/>
+          <w:sz w:val="24"/>
+          <w:szCs w:val="24"/>
+        </w:rPr>
+      </w:pPr>
+    </w:p>
+    <w:p>
+      <w:pPr>
+        <w:shd w:val="clear" w:color="auto" w:fill="FFFFFF"/>
+        <w:spacing w:line="240" w:lineRule="auto"/>
+        <w:jc w:val="both"/>
+        <w:textAlignment w:val="baseline"/>
+        <w:rPr>
+          <w:rFonts w:cs="Arial"/>
+          <w:color w:val="000000" w:themeColor="text1"/>
+          <w:sz w:val="24"/>
+          <w:szCs w:val="24"/>
+        </w:rPr>
+      </w:pPr>
+    </w:p>
+    <w:p>
+      <w:pPr>
+        <w:shd w:val="clear" w:color="auto" w:fill="FFFFFF"/>
+        <w:spacing w:line="240" w:lineRule="auto"/>
+        <w:jc w:val="both"/>
+        <w:textAlignment w:val="baseline"/>
+        <w:rPr>
+          <w:rFonts w:cs="Arial"/>
+          <w:color w:val="000000" w:themeColor="text1"/>
+          <w:sz w:val="24"/>
+          <w:szCs w:val="24"/>
+        </w:rPr>
+      </w:pPr>
+    </w:p>
+    <w:p>
+      <w:pPr>
+        <w:shd w:val="clear" w:color="auto" w:fill="FFFFFF"/>
+        <w:spacing w:line="240" w:lineRule="auto"/>
+        <w:jc w:val="both"/>
+        <w:textAlignment w:val="baseline"/>
+        <w:rPr>
+          <w:rFonts w:cs="Arial"/>
+          <w:color w:val="000000" w:themeColor="text1"/>
+          <w:sz w:val="24"/>
+          <w:szCs w:val="24"/>
+        </w:rPr>
+      </w:pPr>
+    </w:p>
+    <w:p>
+      <w:pPr>
+        <w:shd w:val="clear" w:color="auto" w:fill="FFFFFF"/>
+        <w:spacing w:line="240" w:lineRule="auto"/>
+        <w:jc w:val="both"/>
+        <w:textAlignment w:val="baseline"/>
+        <w:rPr>
+          <w:rFonts w:cs="Arial"/>
+          <w:color w:val="000000" w:themeColor="text1"/>
+          <w:sz w:val="24"/>
+          <w:szCs w:val="24"/>
+        </w:rPr>
+      </w:pPr>
+    </w:p>
+    <w:p>
+      <w:pPr>
+        <w:shd w:val="clear" w:color="auto" w:fill="FFFFFF"/>
+        <w:spacing w:line="240" w:lineRule="auto"/>
+        <w:jc w:val="both"/>
+        <w:textAlignment w:val="baseline"/>
+        <w:rPr>
+          <w:rFonts w:cs="Arial"/>
+          <w:color w:val="000000" w:themeColor="text1"/>
+          <w:sz w:val="24"/>
+          <w:szCs w:val="24"/>
+        </w:rPr>
+      </w:pPr>
+    </w:p>
+    <w:p>
+      <w:pPr>
+        <w:shd w:val="clear" w:color="auto" w:fill="FFFFFF"/>
+        <w:spacing w:line="240" w:lineRule="auto"/>
+        <w:jc w:val="both"/>
+        <w:textAlignment w:val="baseline"/>
+        <w:rPr>
+          <w:rFonts w:cs="Arial"/>
+          <w:color w:val="000000" w:themeColor="text1"/>
+          <w:sz w:val="24"/>
+          <w:szCs w:val="24"/>
+        </w:rPr>
+      </w:pPr>
+    </w:p>
+    <w:p>
+      <w:pPr>
+        <w:shd w:val="clear" w:color="auto" w:fill="FFFFFF"/>
+        <w:spacing w:line="240" w:lineRule="auto"/>
+        <w:jc w:val="both"/>
+        <w:textAlignment w:val="baseline"/>
+        <w:rPr>
+          <w:rFonts w:cs="Arial"/>
+          <w:color w:val="000000" w:themeColor="text1"/>
+          <w:sz w:val="24"/>
+          <w:szCs w:val="24"/>
+        </w:rPr>
+      </w:pPr>
+    </w:p>
+    <w:p>
+      <w:pPr>
+        <w:shd w:val="clear" w:color="auto" w:fill="FFFFFF"/>
+        <w:spacing w:line="240" w:lineRule="auto"/>
+        <w:jc w:val="both"/>
+        <w:textAlignment w:val="baseline"/>
+        <w:rPr>
+          <w:rFonts w:cs="Arial"/>
+          <w:color w:val="000000" w:themeColor="text1"/>
+          <w:sz w:val="24"/>
+          <w:szCs w:val="24"/>
+        </w:rPr>
+      </w:pPr>
+      <w:r>
+        <w:rPr>
+          <w:rFonts w:cs="Arial"/>
+          <w:color w:val="000000" w:themeColor="text1"/>
+          <w:sz w:val="24"/>
+          <w:szCs w:val="24"/>
         </w:rPr>
         <w:t>Temos como objetivo</w:t>
       </w:r>
       <w:r>
         <w:rPr>
-          <w:rFonts w:ascii="Arial" w:hAnsi="Arial" w:cs="Arial"/>
-          <w:color w:val="000000" w:themeColor="text1"/>
+          <w:rFonts w:cs="Arial"/>
+          <w:color w:val="000000" w:themeColor="text1"/>
+          <w:sz w:val="24"/>
+          <w:szCs w:val="24"/>
         </w:rPr>
         <w:t xml:space="preserve"> enviar</w:t>
       </w:r>
       <w:r>
         <w:rPr>
-          <w:rFonts w:ascii="Arial" w:hAnsi="Arial" w:cs="Arial"/>
-          <w:color w:val="000000" w:themeColor="text1"/>
+          <w:rFonts w:cs="Arial"/>
+          <w:color w:val="000000" w:themeColor="text1"/>
+          <w:sz w:val="24"/>
+          <w:szCs w:val="24"/>
         </w:rPr>
         <w:t xml:space="preserve"> alertas na aplicação</w:t>
       </w:r>
       <w:r>
         <w:rPr>
-          <w:rFonts w:ascii="Arial" w:hAnsi="Arial" w:cs="Arial"/>
-          <w:color w:val="000000" w:themeColor="text1"/>
+          <w:rFonts w:cs="Arial"/>
+          <w:color w:val="000000" w:themeColor="text1"/>
+          <w:sz w:val="24"/>
+          <w:szCs w:val="24"/>
         </w:rPr>
         <w:t>:</w:t>
       </w:r>
       <w:r>
         <w:rPr>
-          <w:rFonts w:ascii="Arial" w:hAnsi="Arial" w:cs="Arial"/>
-          <w:color w:val="000000" w:themeColor="text1"/>
+          <w:rFonts w:cs="Arial"/>
+          <w:color w:val="000000" w:themeColor="text1"/>
+          <w:sz w:val="24"/>
+          <w:szCs w:val="24"/>
         </w:rPr>
         <w:t xml:space="preserve"> </w:t>
       </w:r>
     </w:p>
     <w:p>
       <w:pPr>
-        <w:pStyle w:val="ListParagraph"/>
+        <w:pStyle w:val="PargrafodaLista"/>
         <w:numPr>
           <w:ilvl w:val="0"/>
           <w:numId w:val="2"/>
@@ -701,21 +1552,88 @@
         <w:jc w:val="both"/>
         <w:textAlignment w:val="baseline"/>
         <w:rPr>
-          <w:rFonts w:ascii="Arial" w:hAnsi="Arial" w:cs="Arial"/>
-          <w:color w:val="000000" w:themeColor="text1"/>
-        </w:rPr>
-      </w:pPr>
-      <w:r>
-        <w:rPr>
-          <w:rFonts w:ascii="Arial" w:hAnsi="Arial" w:cs="Arial"/>
-          <w:color w:val="000000" w:themeColor="text1"/>
-        </w:rPr>
-        <w:t>Na faixa de alerta, enviaremos um email.</w:t>
-      </w:r>
-    </w:p>
-    <w:p>
-      <w:pPr>
-        <w:pStyle w:val="ListParagraph"/>
+          <w:rFonts w:cs="Arial"/>
+          <w:color w:val="000000" w:themeColor="text1"/>
+          <w:sz w:val="24"/>
+          <w:szCs w:val="24"/>
+        </w:rPr>
+      </w:pPr>
+      <w:r>
+        <w:rPr>
+          <w:rFonts w:cs="Arial"/>
+          <w:color w:val="000000" w:themeColor="text1"/>
+          <w:sz w:val="24"/>
+          <w:szCs w:val="24"/>
+        </w:rPr>
+        <w:t xml:space="preserve">Na </w:t>
+      </w:r>
+      <w:r>
+        <w:rPr>
+          <w:rFonts w:cs="Arial"/>
+          <w:color w:val="000000" w:themeColor="text1"/>
+          <w:sz w:val="24"/>
+          <w:szCs w:val="24"/>
+        </w:rPr>
+        <w:t>zona</w:t>
+      </w:r>
+      <w:r>
+        <w:rPr>
+          <w:rFonts w:cs="Arial"/>
+          <w:color w:val="000000" w:themeColor="text1"/>
+          <w:sz w:val="24"/>
+          <w:szCs w:val="24"/>
+        </w:rPr>
+        <w:t xml:space="preserve"> de alerta</w:t>
+      </w:r>
+      <w:r>
+        <w:rPr>
+          <w:rFonts w:cs="Arial"/>
+          <w:color w:val="000000" w:themeColor="text1"/>
+          <w:sz w:val="24"/>
+          <w:szCs w:val="24"/>
+        </w:rPr>
+        <w:t xml:space="preserve"> (faixa amarela)</w:t>
+      </w:r>
+      <w:r>
+        <w:rPr>
+          <w:rFonts w:cs="Arial"/>
+          <w:color w:val="000000" w:themeColor="text1"/>
+          <w:sz w:val="24"/>
+          <w:szCs w:val="24"/>
+        </w:rPr>
+        <w:t>, enviaremos um e</w:t>
+      </w:r>
+      <w:r>
+        <w:rPr>
+          <w:rFonts w:cs="Arial"/>
+          <w:color w:val="000000" w:themeColor="text1"/>
+          <w:sz w:val="24"/>
+          <w:szCs w:val="24"/>
+        </w:rPr>
+        <w:t>-</w:t>
+      </w:r>
+      <w:r>
+        <w:rPr>
+          <w:rFonts w:cs="Arial"/>
+          <w:color w:val="000000" w:themeColor="text1"/>
+          <w:sz w:val="24"/>
+          <w:szCs w:val="24"/>
+        </w:rPr>
+        <w:t>mail</w:t>
+      </w:r>
+      <w:r>
+        <w:rPr>
+          <w:rFonts w:cs="Arial"/>
+          <w:color w:val="000000" w:themeColor="text1"/>
+          <w:sz w:val="24"/>
+          <w:szCs w:val="24"/>
+        </w:rPr>
+        <w:t xml:space="preserve"> de aviso;</w:t>
+      </w:r>
+    </w:p>
+    <w:p>
+      <w:pPr>
+        <w:pStyle w:val="PargrafodaLista"/>
         <w:numPr>
           <w:ilvl w:val="0"/>
           <w:numId w:val="2"/>
@@ -725,21 +1643,142 @@
         <w:jc w:val="both"/>
         <w:textAlignment w:val="baseline"/>
         <w:rPr>
-          <w:rFonts w:ascii="Arial" w:hAnsi="Arial" w:cs="Arial"/>
-          <w:color w:val="000000" w:themeColor="text1"/>
-        </w:rPr>
-      </w:pPr>
-      <w:r>
-        <w:rPr>
-          <w:rFonts w:ascii="Arial" w:hAnsi="Arial" w:cs="Arial"/>
-          <w:color w:val="000000" w:themeColor="text1"/>
-        </w:rPr>
-        <w:t>Na faixa de emergência, enviaremos email e mensagem via celular(Whatsapp).</w:t>
-      </w:r>
-    </w:p>
-    <w:p>
-      <w:pPr>
-        <w:pStyle w:val="ListParagraph"/>
+          <w:rFonts w:cs="Arial"/>
+          <w:color w:val="000000" w:themeColor="text1"/>
+          <w:sz w:val="24"/>
+          <w:szCs w:val="24"/>
+        </w:rPr>
+      </w:pPr>
+      <w:r>
+        <w:rPr>
+          <w:rFonts w:cs="Arial"/>
+          <w:color w:val="000000" w:themeColor="text1"/>
+          <w:sz w:val="24"/>
+          <w:szCs w:val="24"/>
+        </w:rPr>
+        <w:t xml:space="preserve">Na </w:t>
+      </w:r>
+      <w:r>
+        <w:rPr>
+          <w:rFonts w:cs="Arial"/>
+          <w:color w:val="000000" w:themeColor="text1"/>
+          <w:sz w:val="24"/>
+          <w:szCs w:val="24"/>
+        </w:rPr>
+        <w:t>zona</w:t>
+      </w:r>
+      <w:r>
+        <w:rPr>
+          <w:rFonts w:cs="Arial"/>
+          <w:color w:val="000000" w:themeColor="text1"/>
+          <w:sz w:val="24"/>
+          <w:szCs w:val="24"/>
+        </w:rPr>
+        <w:t xml:space="preserve"> de emergência</w:t>
+      </w:r>
+      <w:r>
+        <w:rPr>
+          <w:rFonts w:cs="Arial"/>
+          <w:color w:val="000000" w:themeColor="text1"/>
+          <w:sz w:val="24"/>
+          <w:szCs w:val="24"/>
+        </w:rPr>
+        <w:t xml:space="preserve"> (faixa laranja)</w:t>
+      </w:r>
+      <w:r>
+        <w:rPr>
+          <w:rFonts w:cs="Arial"/>
+          <w:color w:val="000000" w:themeColor="text1"/>
+          <w:sz w:val="24"/>
+          <w:szCs w:val="24"/>
+        </w:rPr>
+        <w:t>, enviaremos e</w:t>
+      </w:r>
+      <w:r>
+        <w:rPr>
+          <w:rFonts w:cs="Arial"/>
+          <w:color w:val="000000" w:themeColor="text1"/>
+          <w:sz w:val="24"/>
+          <w:szCs w:val="24"/>
+        </w:rPr>
+        <w:t>-</w:t>
+      </w:r>
+      <w:r>
+        <w:rPr>
+          <w:rFonts w:cs="Arial"/>
+          <w:color w:val="000000" w:themeColor="text1"/>
+          <w:sz w:val="24"/>
+          <w:szCs w:val="24"/>
+        </w:rPr>
+        <w:t>mail</w:t>
+      </w:r>
+      <w:r>
+        <w:rPr>
+          <w:rFonts w:cs="Arial"/>
+          <w:color w:val="000000" w:themeColor="text1"/>
+          <w:sz w:val="24"/>
+          <w:szCs w:val="24"/>
+        </w:rPr>
+        <w:t xml:space="preserve"> de aviso</w:t>
+      </w:r>
+      <w:r>
+        <w:rPr>
+          <w:rFonts w:cs="Arial"/>
+          <w:color w:val="000000" w:themeColor="text1"/>
+          <w:sz w:val="24"/>
+          <w:szCs w:val="24"/>
+        </w:rPr>
+        <w:t xml:space="preserve"> e </w:t>
+      </w:r>
+      <w:r>
+        <w:rPr>
+          <w:rFonts w:cs="Arial"/>
+          <w:color w:val="000000" w:themeColor="text1"/>
+          <w:sz w:val="24"/>
+          <w:szCs w:val="24"/>
+        </w:rPr>
+        <w:t>mensagens</w:t>
+      </w:r>
+      <w:r>
+        <w:rPr>
+          <w:rFonts w:cs="Arial"/>
+          <w:color w:val="000000" w:themeColor="text1"/>
+          <w:sz w:val="24"/>
+          <w:szCs w:val="24"/>
+        </w:rPr>
+        <w:t xml:space="preserve"> via celular</w:t>
+      </w:r>
+      <w:r>
+        <w:rPr>
+          <w:rFonts w:cs="Arial"/>
+          <w:color w:val="000000" w:themeColor="text1"/>
+          <w:sz w:val="24"/>
+          <w:szCs w:val="24"/>
+        </w:rPr>
+        <w:t xml:space="preserve"> </w:t>
+      </w:r>
+      <w:r>
+        <w:rPr>
+          <w:rFonts w:cs="Arial"/>
+          <w:color w:val="000000" w:themeColor="text1"/>
+          <w:sz w:val="24"/>
+          <w:szCs w:val="24"/>
+        </w:rPr>
+        <w:t>(Whatsapp)</w:t>
+      </w:r>
+      <w:r>
+        <w:rPr>
+          <w:rFonts w:cs="Arial"/>
+          <w:color w:val="000000" w:themeColor="text1"/>
+          <w:sz w:val="24"/>
+          <w:szCs w:val="24"/>
+        </w:rPr>
+        <w:t>;</w:t>
+      </w:r>
+    </w:p>
+    <w:p>
+      <w:pPr>
+        <w:pStyle w:val="PargrafodaLista"/>
         <w:numPr>
           <w:ilvl w:val="0"/>
           <w:numId w:val="2"/>
@@ -749,56 +1788,169 @@
         <w:jc w:val="both"/>
         <w:textAlignment w:val="baseline"/>
         <w:rPr>
-          <w:rFonts w:ascii="Arial" w:hAnsi="Arial" w:cs="Arial"/>
-          <w:color w:val="000000" w:themeColor="text1"/>
-        </w:rPr>
-      </w:pPr>
-      <w:r>
-        <w:rPr>
-          <w:rFonts w:ascii="Arial" w:hAnsi="Arial" w:cs="Arial"/>
-          <w:color w:val="000000" w:themeColor="text1"/>
-        </w:rPr>
-        <w:t xml:space="preserve">Na faixa crítica, </w:t>
-      </w:r>
-      <w:r>
-        <w:rPr>
-          <w:rFonts w:ascii="Arial" w:hAnsi="Arial" w:cs="Arial"/>
-          <w:color w:val="000000" w:themeColor="text1"/>
-        </w:rPr>
-        <w:t>enviaremos email</w:t>
-      </w:r>
-      <w:r>
-        <w:rPr>
-          <w:rFonts w:ascii="Arial" w:hAnsi="Arial" w:cs="Arial"/>
-          <w:color w:val="000000" w:themeColor="text1"/>
-        </w:rPr>
-        <w:t>,</w:t>
-      </w:r>
-      <w:r>
-        <w:rPr>
-          <w:rFonts w:ascii="Arial" w:hAnsi="Arial" w:cs="Arial"/>
-          <w:color w:val="000000" w:themeColor="text1"/>
-        </w:rPr>
-        <w:t xml:space="preserve"> mensagem via celular(Whatsapp)</w:t>
-      </w:r>
-      <w:r>
-        <w:rPr>
-          <w:rFonts w:ascii="Arial" w:hAnsi="Arial" w:cs="Arial"/>
-          <w:color w:val="000000" w:themeColor="text1"/>
-        </w:rPr>
-        <w:t xml:space="preserve"> e ligação telefônica.</w:t>
-      </w:r>
-    </w:p>
-    <w:p>
-      <w:pPr>
-        <w:pStyle w:val="ListParagraph"/>
+          <w:rFonts w:cs="Arial"/>
+          <w:color w:val="000000" w:themeColor="text1"/>
+          <w:sz w:val="24"/>
+          <w:szCs w:val="24"/>
+        </w:rPr>
+      </w:pPr>
+      <w:r>
+        <w:rPr>
+          <w:rFonts w:cs="Arial"/>
+          <w:color w:val="000000" w:themeColor="text1"/>
+          <w:sz w:val="24"/>
+          <w:szCs w:val="24"/>
+        </w:rPr>
+        <w:t xml:space="preserve">Na </w:t>
+      </w:r>
+      <w:r>
+        <w:rPr>
+          <w:rFonts w:cs="Arial"/>
+          <w:color w:val="000000" w:themeColor="text1"/>
+          <w:sz w:val="24"/>
+          <w:szCs w:val="24"/>
+        </w:rPr>
+        <w:t>zona</w:t>
+      </w:r>
+      <w:r>
+        <w:rPr>
+          <w:rFonts w:cs="Arial"/>
+          <w:color w:val="000000" w:themeColor="text1"/>
+          <w:sz w:val="24"/>
+          <w:szCs w:val="24"/>
+        </w:rPr>
+        <w:t xml:space="preserve"> crítica</w:t>
+      </w:r>
+      <w:r>
+        <w:rPr>
+          <w:rFonts w:cs="Arial"/>
+          <w:color w:val="000000" w:themeColor="text1"/>
+          <w:sz w:val="24"/>
+          <w:szCs w:val="24"/>
+        </w:rPr>
+        <w:t xml:space="preserve"> (faixa vermelha)</w:t>
+      </w:r>
+      <w:r>
+        <w:rPr>
+          <w:rFonts w:cs="Arial"/>
+          <w:color w:val="000000" w:themeColor="text1"/>
+          <w:sz w:val="24"/>
+          <w:szCs w:val="24"/>
+        </w:rPr>
+        <w:t xml:space="preserve">, </w:t>
+      </w:r>
+      <w:r>
+        <w:rPr>
+          <w:rFonts w:cs="Arial"/>
+          <w:color w:val="000000" w:themeColor="text1"/>
+          <w:sz w:val="24"/>
+          <w:szCs w:val="24"/>
+        </w:rPr>
+        <w:t>enviaremos e</w:t>
+      </w:r>
+      <w:r>
+        <w:rPr>
+          <w:rFonts w:cs="Arial"/>
+          <w:color w:val="000000" w:themeColor="text1"/>
+          <w:sz w:val="24"/>
+          <w:szCs w:val="24"/>
+        </w:rPr>
+        <w:t>-</w:t>
+      </w:r>
+      <w:r>
+        <w:rPr>
+          <w:rFonts w:cs="Arial"/>
+          <w:color w:val="000000" w:themeColor="text1"/>
+          <w:sz w:val="24"/>
+          <w:szCs w:val="24"/>
+        </w:rPr>
+        <w:t>mail</w:t>
+      </w:r>
+      <w:r>
+        <w:rPr>
+          <w:rFonts w:cs="Arial"/>
+          <w:color w:val="000000" w:themeColor="text1"/>
+          <w:sz w:val="24"/>
+          <w:szCs w:val="24"/>
+        </w:rPr>
+        <w:t xml:space="preserve"> de aviso</w:t>
+      </w:r>
+      <w:r>
+        <w:rPr>
+          <w:rFonts w:cs="Arial"/>
+          <w:color w:val="000000" w:themeColor="text1"/>
+          <w:sz w:val="24"/>
+          <w:szCs w:val="24"/>
+        </w:rPr>
+        <w:t xml:space="preserve"> e mensagens via celular</w:t>
+      </w:r>
+      <w:r>
+        <w:rPr>
+          <w:rFonts w:cs="Arial"/>
+          <w:color w:val="000000" w:themeColor="text1"/>
+          <w:sz w:val="24"/>
+          <w:szCs w:val="24"/>
+        </w:rPr>
+        <w:t xml:space="preserve"> </w:t>
+      </w:r>
+      <w:r>
+        <w:rPr>
+          <w:rFonts w:cs="Arial"/>
+          <w:color w:val="000000" w:themeColor="text1"/>
+          <w:sz w:val="24"/>
+          <w:szCs w:val="24"/>
+        </w:rPr>
+        <w:t>(Whatsapp)</w:t>
+      </w:r>
+      <w:r>
+        <w:rPr>
+          <w:rFonts w:cs="Arial"/>
+          <w:color w:val="000000" w:themeColor="text1"/>
+          <w:sz w:val="24"/>
+          <w:szCs w:val="24"/>
+        </w:rPr>
+        <w:t xml:space="preserve"> </w:t>
+      </w:r>
+      <w:r>
+        <w:rPr>
+          <w:rFonts w:cs="Arial"/>
+          <w:color w:val="000000" w:themeColor="text1"/>
+          <w:sz w:val="24"/>
+          <w:szCs w:val="24"/>
+        </w:rPr>
+        <w:t xml:space="preserve">e </w:t>
+      </w:r>
+      <w:r>
+        <w:rPr>
+          <w:rFonts w:cs="Arial"/>
+          <w:color w:val="000000" w:themeColor="text1"/>
+          <w:sz w:val="24"/>
+          <w:szCs w:val="24"/>
+        </w:rPr>
+        <w:t>contato telefônico</w:t>
+      </w:r>
+      <w:r>
+        <w:rPr>
+          <w:rFonts w:cs="Arial"/>
+          <w:color w:val="000000" w:themeColor="text1"/>
+          <w:sz w:val="24"/>
+          <w:szCs w:val="24"/>
+        </w:rPr>
+        <w:t>.</w:t>
+      </w:r>
+    </w:p>
+    <w:p>
+      <w:pPr>
+        <w:pStyle w:val="PargrafodaLista"/>
         <w:shd w:val="clear" w:color="auto" w:fill="FFFFFF"/>
         <w:spacing w:line="240" w:lineRule="auto"/>
         <w:jc w:val="both"/>
         <w:textAlignment w:val="baseline"/>
         <w:rPr>
-          <w:rFonts w:ascii="Arial" w:hAnsi="Arial" w:cs="Arial"/>
-          <w:color w:val="000000" w:themeColor="text1"/>
+          <w:rFonts w:cs="Arial"/>
+          <w:color w:val="000000" w:themeColor="text1"/>
+          <w:sz w:val="24"/>
+          <w:szCs w:val="24"/>
         </w:rPr>
       </w:pPr>
     </w:p>
@@ -809,20 +1961,20 @@
         <w:jc w:val="both"/>
         <w:textAlignment w:val="baseline"/>
         <w:rPr>
-          <w:rFonts w:ascii="Arial" w:hAnsi="Arial" w:cs="Arial"/>
+          <w:rFonts w:cs="Arial"/>
           <w:b/>
           <w:color w:val="000000" w:themeColor="text1"/>
-          <w:sz w:val="32"/>
-          <w:szCs w:val="32"/>
-        </w:rPr>
-      </w:pPr>
-      <w:r>
-        <w:rPr>
-          <w:rFonts w:ascii="Arial" w:hAnsi="Arial" w:cs="Arial"/>
+          <w:sz w:val="24"/>
+          <w:szCs w:val="24"/>
+        </w:rPr>
+      </w:pPr>
+      <w:r>
+        <w:rPr>
+          <w:rFonts w:cs="Arial"/>
           <w:b/>
           <w:color w:val="000000" w:themeColor="text1"/>
-          <w:sz w:val="32"/>
-          <w:szCs w:val="32"/>
+          <w:sz w:val="24"/>
+          <w:szCs w:val="24"/>
         </w:rPr>
         <w:t>Referências</w:t>
       </w:r>
@@ -833,25 +1985,19 @@
         <w:spacing w:line="240" w:lineRule="auto"/>
         <w:jc w:val="both"/>
         <w:textAlignment w:val="baseline"/>
-      </w:pPr>
-      <w:hyperlink r:id="rId7" w:history="1">
+        <w:rPr>
+          <w:sz w:val="24"/>
+          <w:szCs w:val="24"/>
+        </w:rPr>
+      </w:pPr>
+      <w:hyperlink r:id="rId8" w:history="1">
         <w:r>
           <w:rPr>
             <w:rStyle w:val="Hyperlink"/>
+            <w:sz w:val="24"/>
+            <w:szCs w:val="24"/>
           </w:rPr>
-          <w:t>https://www.condufibra.com.br/qual-temperatura-ideal-para-manter-um</w:t>
-        </w:r>
-        <w:r>
-          <w:rPr>
-            <w:rStyle w:val="Hyperlink"/>
-          </w:rPr>
-          <w:t>-</w:t>
-        </w:r>
-        <w:r>
-          <w:rPr>
-            <w:rStyle w:val="Hyperlink"/>
-          </w:rPr>
-          <w:t>data-center/</w:t>
+          <w:t>https://www.condufibra.com.br/qual-temperatura-ideal-para-manter-um-data-center/</w:t>
         </w:r>
       </w:hyperlink>
     </w:p>
@@ -861,25 +2007,19 @@
         <w:spacing w:line="240" w:lineRule="auto"/>
         <w:jc w:val="both"/>
         <w:textAlignment w:val="baseline"/>
-      </w:pPr>
-      <w:hyperlink r:id="rId8" w:history="1">
+        <w:rPr>
+          <w:sz w:val="24"/>
+          <w:szCs w:val="24"/>
+        </w:rPr>
+      </w:pPr>
+      <w:hyperlink r:id="rId9" w:history="1">
         <w:r>
           <w:rPr>
             <w:rStyle w:val="Hyperlink"/>
+            <w:sz w:val="24"/>
+            <w:szCs w:val="24"/>
           </w:rPr>
-          <w:t>https://redestecnologia.com.br/qual-a-temperatura-ideal-de-um-dat</w:t>
-        </w:r>
-        <w:r>
-          <w:rPr>
-            <w:rStyle w:val="Hyperlink"/>
-          </w:rPr>
-          <w:t>a</w:t>
-        </w:r>
-        <w:r>
-          <w:rPr>
-            <w:rStyle w:val="Hyperlink"/>
-          </w:rPr>
-          <w:t>-center/</w:t>
+          <w:t>https://redestecnologia.com.br/qual-a-temperatura-ideal-de-um-data-center/</w:t>
         </w:r>
       </w:hyperlink>
     </w:p>
@@ -889,25 +2029,19 @@
         <w:spacing w:line="240" w:lineRule="auto"/>
         <w:jc w:val="both"/>
         <w:textAlignment w:val="baseline"/>
-      </w:pPr>
-      <w:hyperlink r:id="rId9" w:history="1">
+        <w:rPr>
+          <w:sz w:val="24"/>
+          <w:szCs w:val="24"/>
+        </w:rPr>
+      </w:pPr>
+      <w:hyperlink r:id="rId10" w:history="1">
         <w:r>
           <w:rPr>
             <w:rStyle w:val="Hyperlink"/>
+            <w:sz w:val="24"/>
+            <w:szCs w:val="24"/>
           </w:rPr>
-          <w:t>http://www.getrotech.com.br/Artigos/monitoracao-temperatura-e-umidade-e</w:t>
-        </w:r>
-        <w:r>
-          <w:rPr>
-            <w:rStyle w:val="Hyperlink"/>
-          </w:rPr>
-          <w:t>m</w:t>
-        </w:r>
-        <w:r>
-          <w:rPr>
-            <w:rStyle w:val="Hyperlink"/>
-          </w:rPr>
-          <w:t>-data-centers/</w:t>
+          <w:t>http://www.getrotech.com.br/Artigos/monitoracao-temperatura-e-umidade-em-data-centers/</w:t>
         </w:r>
       </w:hyperlink>
     </w:p>
@@ -918,44 +2052,29 @@
         <w:jc w:val="both"/>
         <w:textAlignment w:val="baseline"/>
         <w:rPr>
-          <w:rFonts w:ascii="Arial" w:hAnsi="Arial" w:cs="Arial"/>
+          <w:rFonts w:cs="Arial"/>
           <w:color w:val="333333"/>
-        </w:rPr>
-      </w:pPr>
-      <w:hyperlink r:id="rId10" w:history="1">
+          <w:sz w:val="24"/>
+          <w:szCs w:val="24"/>
+        </w:rPr>
+      </w:pPr>
+      <w:hyperlink r:id="rId11" w:history="1">
         <w:r>
           <w:rPr>
             <w:rStyle w:val="Hyperlink"/>
+            <w:sz w:val="24"/>
+            <w:szCs w:val="24"/>
           </w:rPr>
-          <w:t>http://blog.baudaeletronica.co</w:t>
-        </w:r>
-        <w:r>
-          <w:rPr>
-            <w:rStyle w:val="Hyperlink"/>
-          </w:rPr>
-          <w:t>m</w:t>
-        </w:r>
-        <w:r>
-          <w:rPr>
-            <w:rStyle w:val="Hyperlink"/>
-          </w:rPr>
-          <w:t>.br/dht11-com-arduino/</w:t>
+          <w:t>http://blog.baudaeletronica.com.br/dht11-com-arduino/</w:t>
         </w:r>
       </w:hyperlink>
       <w:r>
+        <w:rPr>
+          <w:sz w:val="24"/>
+          <w:szCs w:val="24"/>
+        </w:rPr>
         <w:t xml:space="preserve"> (Tabela DHT11)</w:t>
       </w:r>
-    </w:p>
-    <w:p>
-      <w:pPr>
-        <w:jc w:val="both"/>
-        <w:rPr>
-          <w:rFonts w:ascii="Arial" w:hAnsi="Arial" w:cs="Arial"/>
-          <w:b/>
-          <w:sz w:val="20"/>
-          <w:szCs w:val="20"/>
-        </w:rPr>
-      </w:pPr>
     </w:p>
     <w:sectPr>
       <w:pgSz w:w="11906" w:h="16838"/>
@@ -968,7 +2087,7 @@
 </file>
 
 <file path=word/numbering.xml><?xml version="1.0" encoding="utf-8"?>
-<w:numbering xmlns:wpc="http://schemas.microsoft.com/office/word/2010/wordprocessingCanvas" xmlns:cx="http://schemas.microsoft.com/office/drawing/2014/chartex" xmlns:cx1="http://schemas.microsoft.com/office/drawing/2015/9/8/chartex" xmlns:cx2="http://schemas.microsoft.com/office/drawing/2015/10/21/chartex" xmlns:cx3="http://schemas.microsoft.com/office/drawing/2016/5/9/chartex" xmlns:cx4="http://schemas.microsoft.com/office/drawing/2016/5/10/chartex" xmlns:cx5="http://schemas.microsoft.com/office/drawing/2016/5/11/chartex" xmlns:cx6="http://schemas.microsoft.com/office/drawing/2016/5/12/chartex" xmlns:cx7="http://schemas.microsoft.com/office/drawing/2016/5/13/chartex" xmlns:cx8="http://schemas.microsoft.com/office/drawing/2016/5/14/chartex" xmlns:mc="http://schemas.openxmlformats.org/markup-compatibility/2006" xmlns:aink="http://schemas.microsoft.com/office/drawing/2016/ink" xmlns:am3d="http://schemas.microsoft.com/office/drawing/2017/model3d" xmlns:o="urn:schemas-microsoft-com:office:office" xmlns:r="http://schemas.openxmlformats.org/officeDocument/2006/relationships" xmlns:m="http://schemas.openxmlformats.org/officeDocument/2006/math" xmlns:v="urn:schemas-microsoft-com:vml" xmlns:wp14="http://schemas.microsoft.com/office/word/2010/wordprocessingDrawing" xmlns:wp="http://schemas.openxmlformats.org/drawingml/2006/wordprocessingDrawing" xmlns:w10="urn:schemas-microsoft-com:office:word" xmlns:w="http://schemas.openxmlformats.org/wordprocessingml/2006/main" xmlns:w14="http://schemas.microsoft.com/office/word/2010/wordml" xmlns:w15="http://schemas.microsoft.com/office/word/2012/wordml" xmlns:w16cex="http://schemas.microsoft.com/office/word/2018/wordml/cex" xmlns:w16cid="http://schemas.microsoft.com/office/word/2016/wordml/cid" xmlns:w16="http://schemas.microsoft.com/office/word/2018/wordml" xmlns:w16se="http://schemas.microsoft.com/office/word/2015/wordml/symex" xmlns:wpg="http://schemas.microsoft.com/office/word/2010/wordprocessingGroup" xmlns:wpi="http://schemas.microsoft.com/office/word/2010/wordprocessingInk" xmlns:wne="http://schemas.microsoft.com/office/word/2006/wordml" xmlns:wps="http://schemas.microsoft.com/office/word/2010/wordprocessingShape" mc:Ignorable="w14 w15 w16se w16cid w16 w16cex wp14">
+<w:numbering xmlns:wpc="http://schemas.microsoft.com/office/word/2010/wordprocessingCanvas" xmlns:cx="http://schemas.microsoft.com/office/drawing/2014/chartex" xmlns:cx1="http://schemas.microsoft.com/office/drawing/2015/9/8/chartex" xmlns:cx2="http://schemas.microsoft.com/office/drawing/2015/10/21/chartex" xmlns:cx3="http://schemas.microsoft.com/office/drawing/2016/5/9/chartex" xmlns:cx4="http://schemas.microsoft.com/office/drawing/2016/5/10/chartex" xmlns:cx5="http://schemas.microsoft.com/office/drawing/2016/5/11/chartex" xmlns:cx6="http://schemas.microsoft.com/office/drawing/2016/5/12/chartex" xmlns:cx7="http://schemas.microsoft.com/office/drawing/2016/5/13/chartex" xmlns:cx8="http://schemas.microsoft.com/office/drawing/2016/5/14/chartex" xmlns:mc="http://schemas.openxmlformats.org/markup-compatibility/2006" xmlns:aink="http://schemas.microsoft.com/office/drawing/2016/ink" xmlns:am3d="http://schemas.microsoft.com/office/drawing/2017/model3d" xmlns:o="urn:schemas-microsoft-com:office:office" xmlns:r="http://schemas.openxmlformats.org/officeDocument/2006/relationships" xmlns:m="http://schemas.openxmlformats.org/officeDocument/2006/math" xmlns:v="urn:schemas-microsoft-com:vml" xmlns:wp14="http://schemas.microsoft.com/office/word/2010/wordprocessingDrawing" xmlns:wp="http://schemas.openxmlformats.org/drawingml/2006/wordprocessingDrawing" xmlns:w10="urn:schemas-microsoft-com:office:word" xmlns:w="http://schemas.openxmlformats.org/wordprocessingml/2006/main" xmlns:w14="http://schemas.microsoft.com/office/word/2010/wordml" xmlns:w15="http://schemas.microsoft.com/office/word/2012/wordml" xmlns:w16cid="http://schemas.microsoft.com/office/word/2016/wordml/cid" xmlns:w16se="http://schemas.microsoft.com/office/word/2015/wordml/symex" xmlns:wpg="http://schemas.microsoft.com/office/word/2010/wordprocessingGroup" xmlns:wpi="http://schemas.microsoft.com/office/word/2010/wordprocessingInk" xmlns:wne="http://schemas.microsoft.com/office/word/2006/wordml" xmlns:wps="http://schemas.microsoft.com/office/word/2010/wordprocessingShape" mc:Ignorable="w14 w15 w16se w16cid wp14">
   <w:abstractNum w:abstractNumId="0" w15:restartNumberingAfterBreak="0">
     <w:nsid w:val="2A930173"/>
     <w:multiLevelType w:val="hybridMultilevel"/>
@@ -1241,7 +2360,7 @@
 </file>
 
 <file path=word/styles.xml><?xml version="1.0" encoding="utf-8"?>
-<w:styles xmlns:mc="http://schemas.openxmlformats.org/markup-compatibility/2006" xmlns:r="http://schemas.openxmlformats.org/officeDocument/2006/relationships" xmlns:w="http://schemas.openxmlformats.org/wordprocessingml/2006/main" xmlns:w14="http://schemas.microsoft.com/office/word/2010/wordml" xmlns:w15="http://schemas.microsoft.com/office/word/2012/wordml" xmlns:w16cex="http://schemas.microsoft.com/office/word/2018/wordml/cex" xmlns:w16cid="http://schemas.microsoft.com/office/word/2016/wordml/cid" xmlns:w16="http://schemas.microsoft.com/office/word/2018/wordml" xmlns:w16se="http://schemas.microsoft.com/office/word/2015/wordml/symex" mc:Ignorable="w14 w15 w16se w16cid w16 w16cex">
+<w:styles xmlns:mc="http://schemas.openxmlformats.org/markup-compatibility/2006" xmlns:r="http://schemas.openxmlformats.org/officeDocument/2006/relationships" xmlns:w="http://schemas.openxmlformats.org/wordprocessingml/2006/main" xmlns:w14="http://schemas.microsoft.com/office/word/2010/wordml" xmlns:w15="http://schemas.microsoft.com/office/word/2012/wordml" xmlns:w16cid="http://schemas.microsoft.com/office/word/2016/wordml/cid" xmlns:w16se="http://schemas.microsoft.com/office/word/2015/wordml/symex" mc:Ignorable="w14 w15 w16se w16cid">
   <w:docDefaults>
     <w:rPrDefault>
       <w:rPr>
@@ -1639,11 +2758,11 @@
     <w:name w:val="Normal"/>
     <w:qFormat/>
   </w:style>
-  <w:style w:type="paragraph" w:styleId="Heading1">
+  <w:style w:type="paragraph" w:styleId="Ttulo1">
     <w:name w:val="heading 1"/>
     <w:basedOn w:val="Normal"/>
     <w:next w:val="Normal"/>
-    <w:link w:val="Heading1Char"/>
+    <w:link w:val="Ttulo1Char"/>
     <w:uiPriority w:val="9"/>
     <w:qFormat/>
     <w:rsid w:val="00CC54AA"/>
@@ -1660,10 +2779,10 @@
       <w:szCs w:val="32"/>
     </w:rPr>
   </w:style>
-  <w:style w:type="paragraph" w:styleId="Heading2">
+  <w:style w:type="paragraph" w:styleId="Ttulo2">
     <w:name w:val="heading 2"/>
     <w:basedOn w:val="Normal"/>
-    <w:link w:val="Heading2Char"/>
+    <w:link w:val="Ttulo2Char"/>
     <w:uiPriority w:val="9"/>
     <w:qFormat/>
     <w:rsid w:val="00CC54AA"/>
@@ -1680,13 +2799,13 @@
       <w:lang w:eastAsia="pt-BR"/>
     </w:rPr>
   </w:style>
-  <w:style w:type="character" w:default="1" w:styleId="DefaultParagraphFont">
+  <w:style w:type="character" w:default="1" w:styleId="Fontepargpadro">
     <w:name w:val="Default Paragraph Font"/>
     <w:uiPriority w:val="1"/>
     <w:semiHidden/>
     <w:unhideWhenUsed/>
   </w:style>
-  <w:style w:type="table" w:default="1" w:styleId="TableNormal">
+  <w:style w:type="table" w:default="1" w:styleId="Tabelanormal">
     <w:name w:val="Normal Table"/>
     <w:uiPriority w:val="99"/>
     <w:semiHidden/>
@@ -1701,7 +2820,7 @@
       </w:tblCellMar>
     </w:tblPr>
   </w:style>
-  <w:style w:type="numbering" w:default="1" w:styleId="NoList">
+  <w:style w:type="numbering" w:default="1" w:styleId="Semlista">
     <w:name w:val="No List"/>
     <w:uiPriority w:val="99"/>
     <w:semiHidden/>
@@ -1724,9 +2843,9 @@
       <w:lang w:eastAsia="pt-BR"/>
     </w:rPr>
   </w:style>
-  <w:style w:type="character" w:styleId="Strong">
+  <w:style w:type="character" w:styleId="Forte">
     <w:name w:val="Strong"/>
-    <w:basedOn w:val="DefaultParagraphFont"/>
+    <w:basedOn w:val="Fontepargpadro"/>
     <w:uiPriority w:val="22"/>
     <w:qFormat/>
     <w:rsid w:val="00CC54AA"/>
@@ -1735,10 +2854,10 @@
       <w:bCs/>
     </w:rPr>
   </w:style>
-  <w:style w:type="character" w:customStyle="1" w:styleId="Heading2Char">
-    <w:name w:val="Heading 2 Char"/>
-    <w:basedOn w:val="DefaultParagraphFont"/>
-    <w:link w:val="Heading2"/>
+  <w:style w:type="character" w:customStyle="1" w:styleId="Ttulo2Char">
+    <w:name w:val="Título 2 Char"/>
+    <w:basedOn w:val="Fontepargpadro"/>
+    <w:link w:val="Ttulo2"/>
     <w:uiPriority w:val="9"/>
     <w:rsid w:val="00CC54AA"/>
     <w:rPr>
@@ -1750,9 +2869,9 @@
       <w:lang w:eastAsia="pt-BR"/>
     </w:rPr>
   </w:style>
-  <w:style w:type="character" w:styleId="Emphasis">
+  <w:style w:type="character" w:styleId="nfase">
     <w:name w:val="Emphasis"/>
-    <w:basedOn w:val="DefaultParagraphFont"/>
+    <w:basedOn w:val="Fontepargpadro"/>
     <w:uiPriority w:val="20"/>
     <w:qFormat/>
     <w:rsid w:val="00CC54AA"/>
@@ -1763,7 +2882,7 @@
   </w:style>
   <w:style w:type="character" w:styleId="Hyperlink">
     <w:name w:val="Hyperlink"/>
-    <w:basedOn w:val="DefaultParagraphFont"/>
+    <w:basedOn w:val="Fontepargpadro"/>
     <w:uiPriority w:val="99"/>
     <w:semiHidden/>
     <w:unhideWhenUsed/>
@@ -1773,10 +2892,10 @@
       <w:u w:val="single"/>
     </w:rPr>
   </w:style>
-  <w:style w:type="character" w:customStyle="1" w:styleId="Heading1Char">
-    <w:name w:val="Heading 1 Char"/>
-    <w:basedOn w:val="DefaultParagraphFont"/>
-    <w:link w:val="Heading1"/>
+  <w:style w:type="character" w:customStyle="1" w:styleId="Ttulo1Char">
+    <w:name w:val="Título 1 Char"/>
+    <w:basedOn w:val="Fontepargpadro"/>
+    <w:link w:val="Ttulo1"/>
     <w:uiPriority w:val="9"/>
     <w:rsid w:val="00CC54AA"/>
     <w:rPr>
@@ -1800,11 +2919,11 @@
       <w:lang w:eastAsia="pt-BR"/>
     </w:rPr>
   </w:style>
-  <w:style w:type="paragraph" w:styleId="z-TopofForm">
+  <w:style w:type="paragraph" w:styleId="Partesuperior-zdoformulrio">
     <w:name w:val="HTML Top of Form"/>
     <w:basedOn w:val="Normal"/>
     <w:next w:val="Normal"/>
-    <w:link w:val="z-TopofFormChar"/>
+    <w:link w:val="Partesuperior-zdoformulrioChar"/>
     <w:hidden/>
     <w:uiPriority w:val="99"/>
     <w:semiHidden/>
@@ -1825,10 +2944,10 @@
       <w:lang w:eastAsia="pt-BR"/>
     </w:rPr>
   </w:style>
-  <w:style w:type="character" w:customStyle="1" w:styleId="z-TopofFormChar">
-    <w:name w:val="z-Top of Form Char"/>
-    <w:basedOn w:val="DefaultParagraphFont"/>
-    <w:link w:val="z-TopofForm"/>
+  <w:style w:type="character" w:customStyle="1" w:styleId="Partesuperior-zdoformulrioChar">
+    <w:name w:val="Parte superior-z do formulário Char"/>
+    <w:basedOn w:val="Fontepargpadro"/>
+    <w:link w:val="Partesuperior-zdoformulrio"/>
     <w:uiPriority w:val="99"/>
     <w:semiHidden/>
     <w:rsid w:val="006115D2"/>
@@ -1840,7 +2959,7 @@
       <w:lang w:eastAsia="pt-BR"/>
     </w:rPr>
   </w:style>
-  <w:style w:type="paragraph" w:styleId="ListParagraph">
+  <w:style w:type="paragraph" w:styleId="PargrafodaLista">
     <w:name w:val="List Paragraph"/>
     <w:basedOn w:val="Normal"/>
     <w:uiPriority w:val="34"/>
@@ -1851,9 +2970,9 @@
       <w:contextualSpacing/>
     </w:pPr>
   </w:style>
-  <w:style w:type="character" w:styleId="FollowedHyperlink">
+  <w:style w:type="character" w:styleId="HiperlinkVisitado">
     <w:name w:val="FollowedHyperlink"/>
-    <w:basedOn w:val="DefaultParagraphFont"/>
+    <w:basedOn w:val="Fontepargpadro"/>
     <w:uiPriority w:val="99"/>
     <w:semiHidden/>
     <w:unhideWhenUsed/>

</xml_diff>